<commit_message>
updated report with param compare
</commit_message>
<xml_diff>
--- a/Homework 1.docx
+++ b/Homework 1.docx
@@ -45,22 +45,12 @@
           <w:b/>
           <w:bCs/>
         </w:rPr>
-        <w:t xml:space="preserve">HW 1-1 </w:t>
-      </w:r>
-      <w:r>
-        <w:rPr>
-          <w:b/>
-          <w:bCs/>
-        </w:rPr>
-        <w:t>Simulate a Function</w:t>
-      </w:r>
-    </w:p>
-    <w:p>
-      <w:r>
-        <w:t>Describe the models you use, including the number of parameters (at least two models) and the function you use.</w:t>
-      </w:r>
-      <w:r>
-        <w:t xml:space="preserve"> </w:t>
+        <w:t>HW 1-1 Simulate a Function</w:t>
+      </w:r>
+    </w:p>
+    <w:p>
+      <w:r>
+        <w:t xml:space="preserve">Describe the models you use, including the number of parameters (at least two models) and the function you use. </w:t>
       </w:r>
       <w:r>
         <w:br/>
@@ -71,36 +61,13 @@
           <w:rPr>
             <w:rStyle w:val="Hyperlink"/>
           </w:rPr>
-          <w:t xml:space="preserve">Deep-Learning/HW1 simulate </w:t>
-        </w:r>
-        <w:proofErr w:type="spellStart"/>
-        <w:r>
-          <w:rPr>
-            <w:rStyle w:val="Hyperlink"/>
-          </w:rPr>
-          <w:t>function.ipynb</w:t>
-        </w:r>
-        <w:proofErr w:type="spellEnd"/>
-        <w:r>
-          <w:rPr>
-            <w:rStyle w:val="Hyperlink"/>
-          </w:rPr>
-          <w:t xml:space="preserve"> at master · nik1097/Deep-Learning (github.com)</w:t>
+          <w:t>Deep-Learning/HW1 simulate function.ipynb at master · nik1097/Deep-Learning (github.com)</w:t>
         </w:r>
       </w:hyperlink>
     </w:p>
     <w:p>
       <w:r>
-        <w:t xml:space="preserve">Models: I have defined 3 models that are </w:t>
-      </w:r>
-      <w:r>
-        <w:t>the same as the ones shared in the requirements</w:t>
-      </w:r>
-      <w:r>
-        <w:t xml:space="preserve">. A weight decay parameter has been added to regularize the models better by </w:t>
-      </w:r>
-      <w:r>
-        <w:t>adding a penalty term to the cost function of a neural network which has the effect of shrinking the weights during backpropagation.</w:t>
+        <w:t>Models: I have defined 3 models that are the same as the ones shared in the requirements. A weight decay parameter has been added to regularize the models better by adding a penalty term to the cost function of a neural network which has the effect of shrinking the weights during backpropagation.</w:t>
       </w:r>
     </w:p>
     <w:p>
@@ -108,8 +75,9 @@
         <w:pStyle w:val="ListParagraph"/>
         <w:numPr>
           <w:ilvl w:val="0"/>
-          <w:numId w:val="1"/>
-        </w:numPr>
+          <w:numId w:val="6"/>
+        </w:numPr>
+        <w:spacing w:line="256" w:lineRule="auto"/>
       </w:pPr>
       <w:r>
         <w:t xml:space="preserve">Model 1: </w:t>
@@ -120,8 +88,9 @@
         <w:pStyle w:val="ListParagraph"/>
         <w:numPr>
           <w:ilvl w:val="1"/>
-          <w:numId w:val="1"/>
-        </w:numPr>
+          <w:numId w:val="6"/>
+        </w:numPr>
+        <w:spacing w:line="256" w:lineRule="auto"/>
       </w:pPr>
       <w:r>
         <w:t>7 Dense Layers, 571 parameters</w:t>
@@ -132,36 +101,25 @@
         <w:pStyle w:val="ListParagraph"/>
         <w:numPr>
           <w:ilvl w:val="1"/>
-          <w:numId w:val="1"/>
-        </w:numPr>
-      </w:pPr>
-      <w:r>
-        <w:t xml:space="preserve">Loss Function: </w:t>
-      </w:r>
-      <w:proofErr w:type="spellStart"/>
-      <w:r>
-        <w:t>MSELoss</w:t>
-      </w:r>
-      <w:proofErr w:type="spellEnd"/>
+          <w:numId w:val="6"/>
+        </w:numPr>
+        <w:spacing w:line="256" w:lineRule="auto"/>
+      </w:pPr>
+      <w:r>
+        <w:t>Loss Function: MSELoss</w:t>
+      </w:r>
     </w:p>
     <w:p>
       <w:pPr>
         <w:pStyle w:val="ListParagraph"/>
         <w:numPr>
           <w:ilvl w:val="1"/>
-          <w:numId w:val="1"/>
-        </w:numPr>
-      </w:pPr>
-      <w:r>
-        <w:t xml:space="preserve">Optimizer: </w:t>
-      </w:r>
-      <w:proofErr w:type="spellStart"/>
-      <w:r>
-        <w:t>RMSProp</w:t>
-      </w:r>
-      <w:proofErr w:type="spellEnd"/>
-      <w:r>
-        <w:t xml:space="preserve"> </w:t>
+          <w:numId w:val="6"/>
+        </w:numPr>
+        <w:spacing w:line="256" w:lineRule="auto"/>
+      </w:pPr>
+      <w:r>
+        <w:t xml:space="preserve">Optimizer: RMSProp </w:t>
       </w:r>
     </w:p>
     <w:p>
@@ -169,8 +127,9 @@
         <w:pStyle w:val="ListParagraph"/>
         <w:numPr>
           <w:ilvl w:val="1"/>
-          <w:numId w:val="1"/>
-        </w:numPr>
+          <w:numId w:val="6"/>
+        </w:numPr>
+        <w:spacing w:line="256" w:lineRule="auto"/>
       </w:pPr>
       <w:r>
         <w:t>Learning Rate: 1e-3</w:t>
@@ -181,25 +140,22 @@
         <w:pStyle w:val="ListParagraph"/>
         <w:numPr>
           <w:ilvl w:val="1"/>
-          <w:numId w:val="1"/>
-        </w:numPr>
-      </w:pPr>
-      <w:r>
-        <w:t xml:space="preserve">Activation Function: </w:t>
-      </w:r>
-      <w:proofErr w:type="spellStart"/>
-      <w:r>
-        <w:t>LeakyRelu</w:t>
-      </w:r>
-      <w:proofErr w:type="spellEnd"/>
+          <w:numId w:val="6"/>
+        </w:numPr>
+        <w:spacing w:line="256" w:lineRule="auto"/>
+      </w:pPr>
+      <w:r>
+        <w:t>Activation Function: LeakyRelu</w:t>
+      </w:r>
     </w:p>
     <w:p>
       <w:pPr>
         <w:pStyle w:val="ListParagraph"/>
         <w:numPr>
           <w:ilvl w:val="1"/>
-          <w:numId w:val="1"/>
-        </w:numPr>
+          <w:numId w:val="6"/>
+        </w:numPr>
+        <w:spacing w:line="256" w:lineRule="auto"/>
       </w:pPr>
       <w:r>
         <w:t>Weight decay: 1e-4</w:t>
@@ -210,8 +166,9 @@
         <w:pStyle w:val="ListParagraph"/>
         <w:numPr>
           <w:ilvl w:val="0"/>
-          <w:numId w:val="1"/>
-        </w:numPr>
+          <w:numId w:val="6"/>
+        </w:numPr>
+        <w:spacing w:line="256" w:lineRule="auto"/>
       </w:pPr>
       <w:r>
         <w:t>Model 2:</w:t>
@@ -222,8 +179,9 @@
         <w:pStyle w:val="ListParagraph"/>
         <w:numPr>
           <w:ilvl w:val="1"/>
-          <w:numId w:val="1"/>
-        </w:numPr>
+          <w:numId w:val="6"/>
+        </w:numPr>
+        <w:spacing w:line="256" w:lineRule="auto"/>
       </w:pPr>
       <w:r>
         <w:t>4 Dense Layers, 572 parameters</w:t>
@@ -234,42 +192,35 @@
         <w:pStyle w:val="ListParagraph"/>
         <w:numPr>
           <w:ilvl w:val="1"/>
-          <w:numId w:val="1"/>
-        </w:numPr>
-      </w:pPr>
-      <w:r>
-        <w:t xml:space="preserve">Loss Function: </w:t>
-      </w:r>
-      <w:proofErr w:type="spellStart"/>
-      <w:r>
-        <w:t>MSELoss</w:t>
-      </w:r>
-      <w:proofErr w:type="spellEnd"/>
+          <w:numId w:val="6"/>
+        </w:numPr>
+        <w:spacing w:line="256" w:lineRule="auto"/>
+      </w:pPr>
+      <w:r>
+        <w:t>Loss Function: MSELoss</w:t>
+      </w:r>
     </w:p>
     <w:p>
       <w:pPr>
         <w:pStyle w:val="ListParagraph"/>
         <w:numPr>
           <w:ilvl w:val="1"/>
-          <w:numId w:val="1"/>
-        </w:numPr>
-      </w:pPr>
-      <w:r>
-        <w:t xml:space="preserve">Optimizer: </w:t>
-      </w:r>
-      <w:proofErr w:type="spellStart"/>
-      <w:r>
-        <w:t>RMSProp</w:t>
-      </w:r>
-      <w:proofErr w:type="spellEnd"/>
+          <w:numId w:val="6"/>
+        </w:numPr>
+        <w:spacing w:line="256" w:lineRule="auto"/>
+      </w:pPr>
+      <w:r>
+        <w:t>Optimizer: RMSProp</w:t>
+      </w:r>
     </w:p>
     <w:p>
       <w:pPr>
         <w:pStyle w:val="ListParagraph"/>
         <w:numPr>
           <w:ilvl w:val="1"/>
-          <w:numId w:val="1"/>
-        </w:numPr>
+          <w:numId w:val="6"/>
+        </w:numPr>
+        <w:spacing w:line="256" w:lineRule="auto"/>
       </w:pPr>
       <w:r>
         <w:t>Learning Rate: 1e-3</w:t>
@@ -280,25 +231,22 @@
         <w:pStyle w:val="ListParagraph"/>
         <w:numPr>
           <w:ilvl w:val="1"/>
-          <w:numId w:val="1"/>
-        </w:numPr>
-      </w:pPr>
-      <w:r>
-        <w:t xml:space="preserve">Activation Function: </w:t>
-      </w:r>
-      <w:proofErr w:type="spellStart"/>
-      <w:r>
-        <w:t>LeakyRelu</w:t>
-      </w:r>
-      <w:proofErr w:type="spellEnd"/>
+          <w:numId w:val="6"/>
+        </w:numPr>
+        <w:spacing w:line="256" w:lineRule="auto"/>
+      </w:pPr>
+      <w:r>
+        <w:t>Activation Function: LeakyRelu</w:t>
+      </w:r>
     </w:p>
     <w:p>
       <w:pPr>
         <w:pStyle w:val="ListParagraph"/>
         <w:numPr>
           <w:ilvl w:val="1"/>
-          <w:numId w:val="1"/>
-        </w:numPr>
+          <w:numId w:val="6"/>
+        </w:numPr>
+        <w:spacing w:line="256" w:lineRule="auto"/>
       </w:pPr>
       <w:r>
         <w:t>Weight decay: 1e-4</w:t>
@@ -309,8 +257,9 @@
         <w:pStyle w:val="ListParagraph"/>
         <w:numPr>
           <w:ilvl w:val="0"/>
-          <w:numId w:val="1"/>
-        </w:numPr>
+          <w:numId w:val="6"/>
+        </w:numPr>
+        <w:spacing w:line="256" w:lineRule="auto"/>
       </w:pPr>
       <w:r>
         <w:t>Model 3:</w:t>
@@ -321,8 +270,9 @@
         <w:pStyle w:val="ListParagraph"/>
         <w:numPr>
           <w:ilvl w:val="1"/>
-          <w:numId w:val="1"/>
-        </w:numPr>
+          <w:numId w:val="6"/>
+        </w:numPr>
+        <w:spacing w:line="256" w:lineRule="auto"/>
       </w:pPr>
       <w:r>
         <w:t>1 Dense Layer, 571 parameters</w:t>
@@ -333,42 +283,35 @@
         <w:pStyle w:val="ListParagraph"/>
         <w:numPr>
           <w:ilvl w:val="1"/>
-          <w:numId w:val="1"/>
-        </w:numPr>
-      </w:pPr>
-      <w:r>
-        <w:t xml:space="preserve">Loss Function: </w:t>
-      </w:r>
-      <w:proofErr w:type="spellStart"/>
-      <w:r>
-        <w:t>MSELoss</w:t>
-      </w:r>
-      <w:proofErr w:type="spellEnd"/>
+          <w:numId w:val="6"/>
+        </w:numPr>
+        <w:spacing w:line="256" w:lineRule="auto"/>
+      </w:pPr>
+      <w:r>
+        <w:t>Loss Function: MSELoss</w:t>
+      </w:r>
     </w:p>
     <w:p>
       <w:pPr>
         <w:pStyle w:val="ListParagraph"/>
         <w:numPr>
           <w:ilvl w:val="1"/>
-          <w:numId w:val="1"/>
-        </w:numPr>
-      </w:pPr>
-      <w:r>
-        <w:t xml:space="preserve">Optimizer: </w:t>
-      </w:r>
-      <w:proofErr w:type="spellStart"/>
-      <w:r>
-        <w:t>RMSProp</w:t>
-      </w:r>
-      <w:proofErr w:type="spellEnd"/>
+          <w:numId w:val="6"/>
+        </w:numPr>
+        <w:spacing w:line="256" w:lineRule="auto"/>
+      </w:pPr>
+      <w:r>
+        <w:t>Optimizer: RMSProp</w:t>
+      </w:r>
     </w:p>
     <w:p>
       <w:pPr>
         <w:pStyle w:val="ListParagraph"/>
         <w:numPr>
           <w:ilvl w:val="1"/>
-          <w:numId w:val="1"/>
-        </w:numPr>
+          <w:numId w:val="6"/>
+        </w:numPr>
+        <w:spacing w:line="256" w:lineRule="auto"/>
       </w:pPr>
       <w:r>
         <w:t>Learning Rate: 1e-3</w:t>
@@ -379,25 +322,22 @@
         <w:pStyle w:val="ListParagraph"/>
         <w:numPr>
           <w:ilvl w:val="1"/>
-          <w:numId w:val="1"/>
-        </w:numPr>
-      </w:pPr>
-      <w:r>
-        <w:t xml:space="preserve">Activation Function: </w:t>
-      </w:r>
-      <w:proofErr w:type="spellStart"/>
-      <w:r>
-        <w:t>LeakyRelu</w:t>
-      </w:r>
-      <w:proofErr w:type="spellEnd"/>
+          <w:numId w:val="6"/>
+        </w:numPr>
+        <w:spacing w:line="256" w:lineRule="auto"/>
+      </w:pPr>
+      <w:r>
+        <w:t>Activation Function: LeakyRelu</w:t>
+      </w:r>
     </w:p>
     <w:p>
       <w:pPr>
         <w:pStyle w:val="ListParagraph"/>
         <w:numPr>
           <w:ilvl w:val="1"/>
-          <w:numId w:val="1"/>
-        </w:numPr>
+          <w:numId w:val="6"/>
+        </w:numPr>
+        <w:spacing w:line="256" w:lineRule="auto"/>
       </w:pPr>
       <w:r>
         <w:t>Weight decay: 1e-4</w:t>
@@ -426,10 +366,10 @@
         </w:rPr>
         <w:lastRenderedPageBreak/>
         <w:drawing>
-          <wp:inline distT="0" distB="0" distL="0" distR="0" wp14:anchorId="47256385" wp14:editId="38FB019C">
-            <wp:extent cx="3710520" cy="1672325"/>
-            <wp:effectExtent l="0" t="0" r="4445" b="4445"/>
-            <wp:docPr id="1" name="Picture 1"/>
+          <wp:inline distT="0" distB="0" distL="0" distR="0" wp14:anchorId="0B988B8D" wp14:editId="2F605FFF">
+            <wp:extent cx="3716020" cy="1672590"/>
+            <wp:effectExtent l="0" t="0" r="0" b="3810"/>
+            <wp:docPr id="24" name="Picture 24"/>
             <wp:cNvGraphicFramePr>
               <a:graphicFrameLocks xmlns:a="http://schemas.openxmlformats.org/drawingml/2006/main" noChangeAspect="1"/>
             </wp:cNvGraphicFramePr>
@@ -458,7 +398,7 @@
                   <pic:spPr bwMode="auto">
                     <a:xfrm>
                       <a:off x="0" y="0"/>
-                      <a:ext cx="3761670" cy="1695378"/>
+                      <a:ext cx="3716020" cy="1672590"/>
                     </a:xfrm>
                     <a:prstGeom prst="rect">
                       <a:avLst/>
@@ -478,13 +418,7 @@
     <w:p/>
     <w:p>
       <w:r>
-        <w:t xml:space="preserve">Simulating the </w:t>
-      </w:r>
-      <w:r>
-        <w:t>F</w:t>
-      </w:r>
-      <w:r>
-        <w:t>unction:</w:t>
+        <w:t>Simulating the Function:</w:t>
       </w:r>
       <w:r>
         <w:br/>
@@ -500,10 +434,10 @@
           <w:noProof/>
         </w:rPr>
         <w:drawing>
-          <wp:inline distT="0" distB="0" distL="0" distR="0" wp14:anchorId="011F8B39" wp14:editId="5538F57F">
-            <wp:extent cx="3990727" cy="2124025"/>
+          <wp:inline distT="0" distB="0" distL="0" distR="0" wp14:anchorId="762E4FF3" wp14:editId="6F71774F">
+            <wp:extent cx="3990340" cy="2122170"/>
             <wp:effectExtent l="0" t="0" r="0" b="0"/>
-            <wp:docPr id="3" name="Picture 3"/>
+            <wp:docPr id="23" name="Picture 23"/>
             <wp:cNvGraphicFramePr>
               <a:graphicFrameLocks xmlns:a="http://schemas.openxmlformats.org/drawingml/2006/main" noChangeAspect="1"/>
             </wp:cNvGraphicFramePr>
@@ -532,7 +466,7 @@
                   <pic:spPr bwMode="auto">
                     <a:xfrm>
                       <a:off x="0" y="0"/>
-                      <a:ext cx="4002973" cy="2130543"/>
+                      <a:ext cx="3990340" cy="2122170"/>
                     </a:xfrm>
                     <a:prstGeom prst="rect">
                       <a:avLst/>
@@ -563,10 +497,10 @@
           <w:noProof/>
         </w:rPr>
         <w:drawing>
-          <wp:inline distT="0" distB="0" distL="0" distR="0" wp14:anchorId="45D8FC89" wp14:editId="732E8354">
-            <wp:extent cx="4549882" cy="2415581"/>
-            <wp:effectExtent l="0" t="0" r="3175" b="3810"/>
-            <wp:docPr id="4" name="Picture 4"/>
+          <wp:inline distT="0" distB="0" distL="0" distR="0" wp14:anchorId="69BE122A" wp14:editId="151BB457">
+            <wp:extent cx="4547235" cy="2420620"/>
+            <wp:effectExtent l="0" t="0" r="5715" b="0"/>
+            <wp:docPr id="22" name="Picture 22"/>
             <wp:cNvGraphicFramePr>
               <a:graphicFrameLocks xmlns:a="http://schemas.openxmlformats.org/drawingml/2006/main" noChangeAspect="1"/>
             </wp:cNvGraphicFramePr>
@@ -574,7 +508,7 @@
               <a:graphicData uri="http://schemas.openxmlformats.org/drawingml/2006/picture">
                 <pic:pic xmlns:pic="http://schemas.openxmlformats.org/drawingml/2006/picture">
                   <pic:nvPicPr>
-                    <pic:cNvPr id="0" name="Picture 5"/>
+                    <pic:cNvPr id="0" name="Picture 4"/>
                     <pic:cNvPicPr>
                       <a:picLocks noChangeAspect="1" noChangeArrowheads="1"/>
                     </pic:cNvPicPr>
@@ -595,7 +529,7 @@
                   <pic:spPr bwMode="auto">
                     <a:xfrm>
                       <a:off x="0" y="0"/>
-                      <a:ext cx="4558337" cy="2420070"/>
+                      <a:ext cx="4547235" cy="2420620"/>
                     </a:xfrm>
                     <a:prstGeom prst="rect">
                       <a:avLst/>
@@ -618,8 +552,6 @@
       </w:r>
       <w:r>
         <w:br/>
-      </w:r>
-      <w:r>
         <w:t>Models 1 &amp; 2 converge quickly compared to model 3 which reaches maximum epochs before convergence. As denoted by the graph Models 1 &amp; 2 have a lower loss value and learn the function much better than Model 3. This is a testament to the number of layers that each model possessed allowing the ones with more layers to learn faster and better.</w:t>
       </w:r>
     </w:p>
@@ -630,15 +562,7 @@
       </w:r>
       <w:r>
         <w:br/>
-        <w:t xml:space="preserve">Function: </w:t>
-      </w:r>
-      <w:proofErr w:type="spellStart"/>
-      <w:r>
-        <w:t>sgn</w:t>
-      </w:r>
-      <w:proofErr w:type="spellEnd"/>
-      <w:r>
-        <w:t>(sin(5*pi*x) / 5*pi*x)</w:t>
+        <w:t>Function: sgn(sin(5*pi*x) / 5*pi*x)</w:t>
       </w:r>
       <w:r>
         <w:br/>
@@ -654,10 +578,10 @@
           <w:noProof/>
         </w:rPr>
         <w:drawing>
-          <wp:inline distT="0" distB="0" distL="0" distR="0" wp14:anchorId="2F2495A5" wp14:editId="298DB0D0">
-            <wp:extent cx="4102575" cy="1828568"/>
-            <wp:effectExtent l="0" t="0" r="0" b="635"/>
-            <wp:docPr id="5" name="Picture 5"/>
+          <wp:inline distT="0" distB="0" distL="0" distR="0" wp14:anchorId="3BCBBCE2" wp14:editId="03D81A2D">
+            <wp:extent cx="4102735" cy="1828800"/>
+            <wp:effectExtent l="0" t="0" r="0" b="0"/>
+            <wp:docPr id="21" name="Picture 21"/>
             <wp:cNvGraphicFramePr>
               <a:graphicFrameLocks xmlns:a="http://schemas.openxmlformats.org/drawingml/2006/main" noChangeAspect="1"/>
             </wp:cNvGraphicFramePr>
@@ -665,7 +589,7 @@
               <a:graphicData uri="http://schemas.openxmlformats.org/drawingml/2006/picture">
                 <pic:pic xmlns:pic="http://schemas.openxmlformats.org/drawingml/2006/picture">
                   <pic:nvPicPr>
-                    <pic:cNvPr id="0" name="Picture 7"/>
+                    <pic:cNvPr id="0" name="Picture 5"/>
                     <pic:cNvPicPr>
                       <a:picLocks noChangeAspect="1" noChangeArrowheads="1"/>
                     </pic:cNvPicPr>
@@ -686,7 +610,7 @@
                   <pic:spPr bwMode="auto">
                     <a:xfrm>
                       <a:off x="0" y="0"/>
-                      <a:ext cx="4108172" cy="1831063"/>
+                      <a:ext cx="4102735" cy="1828800"/>
                     </a:xfrm>
                     <a:prstGeom prst="rect">
                       <a:avLst/>
@@ -721,10 +645,10 @@
           <w:noProof/>
         </w:rPr>
         <w:drawing>
-          <wp:inline distT="0" distB="0" distL="0" distR="0" wp14:anchorId="2745C3B5" wp14:editId="36B48349">
-            <wp:extent cx="3843414" cy="2065633"/>
-            <wp:effectExtent l="0" t="0" r="5080" b="0"/>
-            <wp:docPr id="7" name="Picture 7"/>
+          <wp:inline distT="0" distB="0" distL="0" distR="0" wp14:anchorId="121A0BF6" wp14:editId="6AAFCF95">
+            <wp:extent cx="3843655" cy="2063750"/>
+            <wp:effectExtent l="0" t="0" r="4445" b="0"/>
+            <wp:docPr id="20" name="Picture 20"/>
             <wp:cNvGraphicFramePr>
               <a:graphicFrameLocks xmlns:a="http://schemas.openxmlformats.org/drawingml/2006/main" noChangeAspect="1"/>
             </wp:cNvGraphicFramePr>
@@ -732,7 +656,7 @@
               <a:graphicData uri="http://schemas.openxmlformats.org/drawingml/2006/picture">
                 <pic:pic xmlns:pic="http://schemas.openxmlformats.org/drawingml/2006/picture">
                   <pic:nvPicPr>
-                    <pic:cNvPr id="0" name="Picture 9"/>
+                    <pic:cNvPr id="0" name="Picture 7"/>
                     <pic:cNvPicPr>
                       <a:picLocks noChangeAspect="1" noChangeArrowheads="1"/>
                     </pic:cNvPicPr>
@@ -753,7 +677,7 @@
                   <pic:spPr bwMode="auto">
                     <a:xfrm>
                       <a:off x="0" y="0"/>
-                      <a:ext cx="3857358" cy="2073127"/>
+                      <a:ext cx="3843655" cy="2063750"/>
                     </a:xfrm>
                     <a:prstGeom prst="rect">
                       <a:avLst/>
@@ -784,10 +708,10 @@
           <w:noProof/>
         </w:rPr>
         <w:drawing>
-          <wp:inline distT="0" distB="0" distL="0" distR="0" wp14:anchorId="1234AE81" wp14:editId="3B018F40">
-            <wp:extent cx="4291993" cy="2278665"/>
+          <wp:inline distT="0" distB="0" distL="0" distR="0" wp14:anchorId="0C499863" wp14:editId="53A1E53D">
+            <wp:extent cx="4293235" cy="2278380"/>
             <wp:effectExtent l="0" t="0" r="0" b="7620"/>
-            <wp:docPr id="8" name="Picture 8"/>
+            <wp:docPr id="19" name="Picture 19"/>
             <wp:cNvGraphicFramePr>
               <a:graphicFrameLocks xmlns:a="http://schemas.openxmlformats.org/drawingml/2006/main" noChangeAspect="1"/>
             </wp:cNvGraphicFramePr>
@@ -795,7 +719,7 @@
               <a:graphicData uri="http://schemas.openxmlformats.org/drawingml/2006/picture">
                 <pic:pic xmlns:pic="http://schemas.openxmlformats.org/drawingml/2006/picture">
                   <pic:nvPicPr>
-                    <pic:cNvPr id="0" name="Picture 11"/>
+                    <pic:cNvPr id="0" name="Picture 8"/>
                     <pic:cNvPicPr>
                       <a:picLocks noChangeAspect="1" noChangeArrowheads="1"/>
                     </pic:cNvPicPr>
@@ -816,7 +740,7 @@
                   <pic:spPr bwMode="auto">
                     <a:xfrm>
                       <a:off x="0" y="0"/>
-                      <a:ext cx="4294749" cy="2280128"/>
+                      <a:ext cx="4293235" cy="2278380"/>
                     </a:xfrm>
                     <a:prstGeom prst="rect">
                       <a:avLst/>
@@ -839,8 +763,6 @@
       </w:r>
       <w:r>
         <w:br/>
-      </w:r>
-      <w:r>
         <w:t xml:space="preserve">All the models reach the maximum number of epochs before convergence as the function is difficult to learn for the 3 models. Model 1 has the lowest loss and seems to be the best learner, marginally outperforming model 2. Model 3 fails to reduce reach a low loss and fails to converge over the range </w:t>
       </w:r>
       <w:r>
@@ -868,62 +790,24 @@
           <w:b/>
           <w:bCs/>
         </w:rPr>
-        <w:t>HW 1-</w:t>
+        <w:t>HW 1-1 Train on Actual Tasks</w:t>
       </w:r>
       <w:r>
         <w:rPr>
           <w:b/>
           <w:bCs/>
         </w:rPr>
-        <w:t>1</w:t>
-      </w:r>
-      <w:r>
-        <w:rPr>
-          <w:b/>
-          <w:bCs/>
-        </w:rPr>
-        <w:t xml:space="preserve"> </w:t>
-      </w:r>
-      <w:r>
-        <w:rPr>
-          <w:b/>
-          <w:bCs/>
-        </w:rPr>
-        <w:t>Train on Actual Tasks</w:t>
-      </w:r>
-      <w:r>
-        <w:rPr>
-          <w:b/>
-          <w:bCs/>
-        </w:rPr>
         <w:br/>
       </w:r>
       <w:r>
-        <w:t>GitHub link:</w:t>
-      </w:r>
-      <w:r>
-        <w:t xml:space="preserve"> </w:t>
+        <w:t xml:space="preserve">GitHub link: </w:t>
       </w:r>
       <w:hyperlink r:id="rId14" w:history="1">
         <w:r>
           <w:rPr>
             <w:rStyle w:val="Hyperlink"/>
           </w:rPr>
-          <w:t xml:space="preserve">Deep-Learning/Hw1 </w:t>
-        </w:r>
-        <w:proofErr w:type="spellStart"/>
-        <w:r>
-          <w:rPr>
-            <w:rStyle w:val="Hyperlink"/>
-          </w:rPr>
-          <w:t>comMNIST.ipynb</w:t>
-        </w:r>
-        <w:proofErr w:type="spellEnd"/>
-        <w:r>
-          <w:rPr>
-            <w:rStyle w:val="Hyperlink"/>
-          </w:rPr>
-          <w:t xml:space="preserve"> at master · nik1097/Deep-Learning (github.com)</w:t>
+          <w:t>Deep-Learning/Hw1 comMNIST.ipynb at master · nik1097/Deep-Learning (github.com)</w:t>
         </w:r>
       </w:hyperlink>
     </w:p>
@@ -938,15 +822,7 @@
     </w:p>
     <w:p>
       <w:r>
-        <w:t>Model 1: CNN (</w:t>
-      </w:r>
-      <w:proofErr w:type="spellStart"/>
-      <w:r>
-        <w:t>LeNet</w:t>
-      </w:r>
-      <w:proofErr w:type="spellEnd"/>
-      <w:r>
-        <w:t>)</w:t>
+        <w:t>Model 1: CNN (LeNet)</w:t>
       </w:r>
     </w:p>
     <w:p>
@@ -954,23 +830,12 @@
         <w:pStyle w:val="ListParagraph"/>
         <w:numPr>
           <w:ilvl w:val="0"/>
-          <w:numId w:val="3"/>
-        </w:numPr>
-      </w:pPr>
-      <w:r>
-        <w:t>2D convolution layer</w:t>
-      </w:r>
-      <w:r>
-        <w:t>:</w:t>
-      </w:r>
-      <w:r>
-        <w:t xml:space="preserve"> </w:t>
-      </w:r>
-      <w:r>
-        <w:t>apply</w:t>
-      </w:r>
-      <w:r>
-        <w:t xml:space="preserve"> a 2D max pooling</w:t>
+          <w:numId w:val="7"/>
+        </w:numPr>
+        <w:spacing w:line="256" w:lineRule="auto"/>
+      </w:pPr>
+      <w:r>
+        <w:t>2D convolution layer: apply a 2D max pooling</w:t>
       </w:r>
       <w:r>
         <w:rPr>
@@ -978,114 +843,50 @@
           <w:color w:val="262626"/>
           <w:shd w:val="clear" w:color="auto" w:fill="FFFFFF"/>
         </w:rPr>
-        <w:t> </w:t>
-      </w:r>
-      <w:r>
-        <w:rPr>
-          <w:rFonts w:ascii="Helvetica" w:hAnsi="Helvetica" w:cs="Helvetica"/>
-          <w:color w:val="262626"/>
-          <w:shd w:val="clear" w:color="auto" w:fill="FFFFFF"/>
-        </w:rPr>
-        <w:t xml:space="preserve">-&gt; </w:t>
-      </w:r>
-      <w:proofErr w:type="spellStart"/>
+        <w:t xml:space="preserve"> -&gt; </w:t>
+      </w:r>
       <w:r>
         <w:t>ReLu</w:t>
       </w:r>
-      <w:proofErr w:type="spellEnd"/>
     </w:p>
     <w:p>
       <w:pPr>
         <w:pStyle w:val="ListParagraph"/>
         <w:numPr>
           <w:ilvl w:val="0"/>
-          <w:numId w:val="3"/>
-        </w:numPr>
-      </w:pPr>
-      <w:r>
-        <w:t>2D convolution layer</w:t>
-      </w:r>
-      <w:r>
-        <w:t>:</w:t>
-      </w:r>
-      <w:r>
-        <w:t xml:space="preserve"> </w:t>
-      </w:r>
-      <w:r>
-        <w:t>a</w:t>
-      </w:r>
-      <w:r>
-        <w:t>ppl</w:t>
-      </w:r>
-      <w:r>
-        <w:t>y</w:t>
-      </w:r>
-      <w:r>
-        <w:t xml:space="preserve"> a 2D max pooling</w:t>
-      </w:r>
-      <w:r>
-        <w:t> </w:t>
-      </w:r>
-      <w:r>
-        <w:t xml:space="preserve">-&gt; </w:t>
-      </w:r>
-      <w:proofErr w:type="spellStart"/>
-      <w:r>
-        <w:t>ReLu</w:t>
-      </w:r>
-      <w:proofErr w:type="spellEnd"/>
+          <w:numId w:val="7"/>
+        </w:numPr>
+        <w:spacing w:line="256" w:lineRule="auto"/>
+      </w:pPr>
+      <w:r>
+        <w:t>2D convolution layer: apply a 2D max pooling -&gt; ReLu</w:t>
+      </w:r>
     </w:p>
     <w:p>
       <w:pPr>
         <w:pStyle w:val="ListParagraph"/>
         <w:numPr>
           <w:ilvl w:val="0"/>
-          <w:numId w:val="3"/>
-        </w:numPr>
-      </w:pPr>
-      <w:r>
-        <w:t>2D Dense Layer</w:t>
-      </w:r>
-      <w:r>
-        <w:t>:</w:t>
-      </w:r>
-      <w:r>
-        <w:t xml:space="preserve"> </w:t>
-      </w:r>
-      <w:proofErr w:type="spellStart"/>
-      <w:r>
-        <w:t>R</w:t>
-      </w:r>
-      <w:r>
-        <w:t>e</w:t>
-      </w:r>
-      <w:r>
-        <w:t>L</w:t>
-      </w:r>
-      <w:r>
-        <w:t>u</w:t>
-      </w:r>
-      <w:proofErr w:type="spellEnd"/>
+          <w:numId w:val="7"/>
+        </w:numPr>
+        <w:spacing w:line="256" w:lineRule="auto"/>
+      </w:pPr>
+      <w:r>
+        <w:t>2D Dense Layer: ReLu</w:t>
+      </w:r>
     </w:p>
     <w:p>
       <w:pPr>
         <w:pStyle w:val="ListParagraph"/>
         <w:numPr>
           <w:ilvl w:val="0"/>
-          <w:numId w:val="3"/>
-        </w:numPr>
-      </w:pPr>
-      <w:r>
-        <w:t>2D Dense Layer</w:t>
-      </w:r>
-      <w:r>
-        <w:t xml:space="preserve">: </w:t>
-      </w:r>
-      <w:proofErr w:type="spellStart"/>
-      <w:r>
-        <w:t>ReLu</w:t>
-      </w:r>
-      <w:proofErr w:type="spellEnd"/>
+          <w:numId w:val="7"/>
+        </w:numPr>
+        <w:spacing w:line="256" w:lineRule="auto"/>
+      </w:pPr>
+      <w:r>
+        <w:t>2D Dense Layer: ReLu</w:t>
+      </w:r>
     </w:p>
     <w:p>
       <w:r>
@@ -1097,25 +898,12 @@
         <w:pStyle w:val="ListParagraph"/>
         <w:numPr>
           <w:ilvl w:val="0"/>
-          <w:numId w:val="4"/>
-        </w:numPr>
-      </w:pPr>
-      <w:r>
-        <w:t>2D convolution layer</w:t>
-      </w:r>
-      <w:r>
-        <w:t>:</w:t>
-      </w:r>
-      <w:r>
-        <w:t xml:space="preserve"> </w:t>
-      </w:r>
-      <w:proofErr w:type="spellStart"/>
-      <w:r>
-        <w:t>ReLu</w:t>
-      </w:r>
-      <w:proofErr w:type="spellEnd"/>
-      <w:r>
-        <w:t xml:space="preserve"> </w:t>
+          <w:numId w:val="8"/>
+        </w:numPr>
+        <w:spacing w:line="256" w:lineRule="auto"/>
+      </w:pPr>
+      <w:r>
+        <w:t xml:space="preserve">2D convolution layer: ReLu </w:t>
       </w:r>
     </w:p>
     <w:p>
@@ -1123,28 +911,12 @@
         <w:pStyle w:val="ListParagraph"/>
         <w:numPr>
           <w:ilvl w:val="0"/>
-          <w:numId w:val="4"/>
-        </w:numPr>
-      </w:pPr>
-      <w:r>
-        <w:t>2D convolution layer</w:t>
-      </w:r>
-      <w:r>
-        <w:t>:</w:t>
-      </w:r>
-      <w:r>
-        <w:t xml:space="preserve"> apply a 2D max pooling </w:t>
-      </w:r>
-      <w:r>
-        <w:t xml:space="preserve">-&gt; </w:t>
-      </w:r>
-      <w:proofErr w:type="spellStart"/>
-      <w:r>
-        <w:t>ReLu</w:t>
-      </w:r>
-      <w:proofErr w:type="spellEnd"/>
-      <w:r>
-        <w:t xml:space="preserve"> -&gt; Dropout</w:t>
+          <w:numId w:val="8"/>
+        </w:numPr>
+        <w:spacing w:line="256" w:lineRule="auto"/>
+      </w:pPr>
+      <w:r>
+        <w:t>2D convolution layer: apply a 2D max pooling -&gt; ReLu -&gt; Dropout</w:t>
       </w:r>
     </w:p>
     <w:p>
@@ -1152,28 +924,12 @@
         <w:pStyle w:val="ListParagraph"/>
         <w:numPr>
           <w:ilvl w:val="0"/>
-          <w:numId w:val="4"/>
-        </w:numPr>
-      </w:pPr>
-      <w:r>
-        <w:t>2D convolution layer</w:t>
-      </w:r>
-      <w:r>
-        <w:t>:</w:t>
-      </w:r>
-      <w:r>
-        <w:t xml:space="preserve"> </w:t>
-      </w:r>
-      <w:r>
-        <w:t xml:space="preserve">apply a 2D max pooling -&gt; </w:t>
-      </w:r>
-      <w:proofErr w:type="spellStart"/>
-      <w:r>
-        <w:t>ReLu</w:t>
-      </w:r>
-      <w:proofErr w:type="spellEnd"/>
-      <w:r>
-        <w:t xml:space="preserve"> -&gt; Dropout</w:t>
+          <w:numId w:val="8"/>
+        </w:numPr>
+        <w:spacing w:line="256" w:lineRule="auto"/>
+      </w:pPr>
+      <w:r>
+        <w:t>2D convolution layer: apply a 2D max pooling -&gt; ReLu -&gt; Dropout</w:t>
       </w:r>
     </w:p>
     <w:p>
@@ -1181,22 +937,12 @@
         <w:pStyle w:val="ListParagraph"/>
         <w:numPr>
           <w:ilvl w:val="0"/>
-          <w:numId w:val="4"/>
-        </w:numPr>
-      </w:pPr>
-      <w:r>
-        <w:t>2D Dense Layer</w:t>
-      </w:r>
-      <w:r>
-        <w:t xml:space="preserve">: </w:t>
-      </w:r>
-      <w:proofErr w:type="spellStart"/>
-      <w:r>
-        <w:t>ReLu</w:t>
-      </w:r>
-      <w:proofErr w:type="spellEnd"/>
-      <w:r>
-        <w:t xml:space="preserve"> -&gt; Dropout</w:t>
+          <w:numId w:val="8"/>
+        </w:numPr>
+        <w:spacing w:line="256" w:lineRule="auto"/>
+      </w:pPr>
+      <w:r>
+        <w:t>2D Dense Layer: ReLu -&gt; Dropout</w:t>
       </w:r>
     </w:p>
     <w:p>
@@ -1204,19 +950,12 @@
         <w:pStyle w:val="ListParagraph"/>
         <w:numPr>
           <w:ilvl w:val="0"/>
-          <w:numId w:val="4"/>
-        </w:numPr>
-      </w:pPr>
-      <w:r>
-        <w:t xml:space="preserve">2D Dense Layer: </w:t>
-      </w:r>
-      <w:proofErr w:type="spellStart"/>
-      <w:r>
-        <w:t>Log_softmax</w:t>
-      </w:r>
-      <w:proofErr w:type="spellEnd"/>
-      <w:r>
-        <w:t xml:space="preserve"> (Output)</w:t>
+          <w:numId w:val="8"/>
+        </w:numPr>
+        <w:spacing w:line="256" w:lineRule="auto"/>
+      </w:pPr>
+      <w:r>
+        <w:t>2D Dense Layer: Log_softmax (Output)</w:t>
       </w:r>
     </w:p>
     <w:p>
@@ -1229,8 +968,9 @@
         <w:pStyle w:val="ListParagraph"/>
         <w:numPr>
           <w:ilvl w:val="0"/>
-          <w:numId w:val="5"/>
-        </w:numPr>
+          <w:numId w:val="9"/>
+        </w:numPr>
+        <w:spacing w:line="256" w:lineRule="auto"/>
       </w:pPr>
       <w:r>
         <w:t>Learning Rate: 0.01</w:t>
@@ -1241,8 +981,9 @@
         <w:pStyle w:val="ListParagraph"/>
         <w:numPr>
           <w:ilvl w:val="0"/>
-          <w:numId w:val="5"/>
-        </w:numPr>
+          <w:numId w:val="9"/>
+        </w:numPr>
+        <w:spacing w:line="256" w:lineRule="auto"/>
       </w:pPr>
       <w:r>
         <w:t>Momentum: 0.5</w:t>
@@ -1253,8 +994,9 @@
         <w:pStyle w:val="ListParagraph"/>
         <w:numPr>
           <w:ilvl w:val="0"/>
-          <w:numId w:val="5"/>
-        </w:numPr>
+          <w:numId w:val="9"/>
+        </w:numPr>
+        <w:spacing w:line="256" w:lineRule="auto"/>
       </w:pPr>
       <w:r>
         <w:t>Optimizer: Stochastic Gradient Descent</w:t>
@@ -1265,16 +1007,12 @@
         <w:pStyle w:val="ListParagraph"/>
         <w:numPr>
           <w:ilvl w:val="0"/>
-          <w:numId w:val="5"/>
-        </w:numPr>
-      </w:pPr>
-      <w:proofErr w:type="spellStart"/>
-      <w:r>
-        <w:t>batch_size</w:t>
-      </w:r>
-      <w:proofErr w:type="spellEnd"/>
-      <w:r>
-        <w:t xml:space="preserve"> = 64</w:t>
+          <w:numId w:val="9"/>
+        </w:numPr>
+        <w:spacing w:line="256" w:lineRule="auto"/>
+      </w:pPr>
+      <w:r>
+        <w:t>batch_size = 64</w:t>
       </w:r>
     </w:p>
     <w:p>
@@ -1282,8 +1020,9 @@
         <w:pStyle w:val="ListParagraph"/>
         <w:numPr>
           <w:ilvl w:val="0"/>
-          <w:numId w:val="5"/>
-        </w:numPr>
+          <w:numId w:val="9"/>
+        </w:numPr>
+        <w:spacing w:line="256" w:lineRule="auto"/>
       </w:pPr>
       <w:r>
         <w:t>epochs = 10</w:t>
@@ -1294,8 +1033,9 @@
         <w:pStyle w:val="ListParagraph"/>
         <w:numPr>
           <w:ilvl w:val="0"/>
-          <w:numId w:val="5"/>
-        </w:numPr>
+          <w:numId w:val="9"/>
+        </w:numPr>
+        <w:spacing w:line="256" w:lineRule="auto"/>
       </w:pPr>
       <w:r>
         <w:t>Loss: Cross Entropy</w:t>
@@ -1315,10 +1055,10 @@
           <w:noProof/>
         </w:rPr>
         <w:drawing>
-          <wp:inline distT="0" distB="0" distL="0" distR="0" wp14:anchorId="5296795D" wp14:editId="4A306CE1">
-            <wp:extent cx="4094217" cy="2200427"/>
-            <wp:effectExtent l="0" t="0" r="1905" b="0"/>
-            <wp:docPr id="9" name="Picture 9"/>
+          <wp:inline distT="0" distB="0" distL="0" distR="0" wp14:anchorId="7E67D465" wp14:editId="4CB8453C">
+            <wp:extent cx="4097655" cy="2205355"/>
+            <wp:effectExtent l="0" t="0" r="0" b="4445"/>
+            <wp:docPr id="18" name="Picture 18"/>
             <wp:cNvGraphicFramePr>
               <a:graphicFrameLocks xmlns:a="http://schemas.openxmlformats.org/drawingml/2006/main" noChangeAspect="1"/>
             </wp:cNvGraphicFramePr>
@@ -1326,7 +1066,7 @@
               <a:graphicData uri="http://schemas.openxmlformats.org/drawingml/2006/picture">
                 <pic:pic xmlns:pic="http://schemas.openxmlformats.org/drawingml/2006/picture">
                   <pic:nvPicPr>
-                    <pic:cNvPr id="0" name="Picture 13"/>
+                    <pic:cNvPr id="0" name="Picture 9"/>
                     <pic:cNvPicPr>
                       <a:picLocks noChangeAspect="1" noChangeArrowheads="1"/>
                     </pic:cNvPicPr>
@@ -1347,7 +1087,7 @@
                   <pic:spPr bwMode="auto">
                     <a:xfrm>
                       <a:off x="0" y="0"/>
-                      <a:ext cx="4137441" cy="2223658"/>
+                      <a:ext cx="4097655" cy="2205355"/>
                     </a:xfrm>
                     <a:prstGeom prst="rect">
                       <a:avLst/>
@@ -1381,10 +1121,10 @@
           <w:noProof/>
         </w:rPr>
         <w:drawing>
-          <wp:inline distT="0" distB="0" distL="0" distR="0" wp14:anchorId="3532E938" wp14:editId="589E3C04">
-            <wp:extent cx="4196781" cy="2215097"/>
+          <wp:inline distT="0" distB="0" distL="0" distR="0" wp14:anchorId="704C1D00" wp14:editId="4B218883">
+            <wp:extent cx="4195445" cy="2214880"/>
             <wp:effectExtent l="0" t="0" r="0" b="0"/>
-            <wp:docPr id="10" name="Picture 10"/>
+            <wp:docPr id="17" name="Picture 17"/>
             <wp:cNvGraphicFramePr>
               <a:graphicFrameLocks xmlns:a="http://schemas.openxmlformats.org/drawingml/2006/main" noChangeAspect="1"/>
             </wp:cNvGraphicFramePr>
@@ -1392,7 +1132,7 @@
               <a:graphicData uri="http://schemas.openxmlformats.org/drawingml/2006/picture">
                 <pic:pic xmlns:pic="http://schemas.openxmlformats.org/drawingml/2006/picture">
                   <pic:nvPicPr>
-                    <pic:cNvPr id="0" name="Picture 15"/>
+                    <pic:cNvPr id="0" name="Picture 10"/>
                     <pic:cNvPicPr>
                       <a:picLocks noChangeAspect="1" noChangeArrowheads="1"/>
                     </pic:cNvPicPr>
@@ -1413,7 +1153,7 @@
                   <pic:spPr bwMode="auto">
                     <a:xfrm>
                       <a:off x="0" y="0"/>
-                      <a:ext cx="4218806" cy="2226722"/>
+                      <a:ext cx="4195445" cy="2214880"/>
                     </a:xfrm>
                     <a:prstGeom prst="rect">
                       <a:avLst/>
@@ -1436,26 +1176,7 @@
       </w:r>
       <w:r>
         <w:br/>
-      </w:r>
-      <w:r>
-        <w:t xml:space="preserve">The Model 1 has a lower Loss and performs better than Model 2, the structure of Model 1 is an optimized CNN model based on the </w:t>
-      </w:r>
-      <w:proofErr w:type="spellStart"/>
-      <w:r>
-        <w:t>LeNet</w:t>
-      </w:r>
-      <w:proofErr w:type="spellEnd"/>
-      <w:r>
-        <w:t xml:space="preserve"> structure that exists. It greatly </w:t>
-      </w:r>
-      <w:r>
-        <w:t>outperforms</w:t>
-      </w:r>
-      <w:r>
-        <w:t xml:space="preserve"> the custom CNN model that has been built over the range of epochs.</w:t>
-      </w:r>
-      <w:r>
-        <w:t xml:space="preserve"> Intuitively a similar trend can be also observed with the accuracy as the model 1 outperforms model 2 with a higher training accuracy.</w:t>
+        <w:t>The Model 1 has a lower Loss and performs better than Model 2, the structure of Model 1 is an optimized CNN model based on the LeNet structure that exists. It greatly outperforms the custom CNN model that has been built over the range of epochs. Intuitively a similar trend can be also observed with the accuracy as the model 1 outperforms model 2 with a higher training accuracy.</w:t>
       </w:r>
     </w:p>
     <w:p/>
@@ -1488,101 +1209,39 @@
           <w:bCs/>
         </w:rPr>
         <w:lastRenderedPageBreak/>
-        <w:t>HW 1-</w:t>
-      </w:r>
-      <w:r>
+        <w:t>HW 1-2 Visualize the optimization process</w:t>
+      </w:r>
+    </w:p>
+    <w:p>
+      <w:pPr>
         <w:rPr>
           <w:b/>
           <w:bCs/>
         </w:rPr>
-        <w:t>2</w:t>
-      </w:r>
+      </w:pPr>
       <w:r>
         <w:rPr>
           <w:b/>
           <w:bCs/>
         </w:rPr>
-        <w:t xml:space="preserve"> </w:t>
+        <w:t>HW 1-2 Observe gradient norm during training</w:t>
       </w:r>
       <w:r>
         <w:rPr>
           <w:b/>
           <w:bCs/>
         </w:rPr>
-        <w:t>Visualize the optimization process</w:t>
-      </w:r>
-    </w:p>
-    <w:p>
-      <w:pPr>
-        <w:rPr>
-          <w:b/>
-          <w:bCs/>
-        </w:rPr>
-      </w:pPr>
-      <w:r>
-        <w:rPr>
-          <w:b/>
-          <w:bCs/>
-        </w:rPr>
-        <w:t>HW 1-</w:t>
-      </w:r>
-      <w:r>
-        <w:rPr>
-          <w:b/>
-          <w:bCs/>
-        </w:rPr>
-        <w:t>2</w:t>
-      </w:r>
-      <w:r>
-        <w:rPr>
-          <w:b/>
-          <w:bCs/>
-        </w:rPr>
-        <w:t xml:space="preserve"> </w:t>
-      </w:r>
-      <w:r>
-        <w:rPr>
-          <w:b/>
-          <w:bCs/>
-        </w:rPr>
-        <w:t>Observe gradient norm during training</w:t>
-      </w:r>
-      <w:r>
-        <w:rPr>
-          <w:b/>
-          <w:bCs/>
-        </w:rPr>
         <w:br/>
       </w:r>
       <w:r>
-        <w:t>GitHub Link</w:t>
-      </w:r>
-      <w:r>
-        <w:t>:</w:t>
-      </w:r>
-      <w:r>
-        <w:t xml:space="preserve"> </w:t>
+        <w:t xml:space="preserve">GitHub Link: </w:t>
       </w:r>
       <w:hyperlink r:id="rId17" w:history="1">
         <w:r>
           <w:rPr>
             <w:rStyle w:val="Hyperlink"/>
           </w:rPr>
-          <w:t xml:space="preserve">Deep-Learning/HW1 </w:t>
-        </w:r>
-        <w:proofErr w:type="spellStart"/>
-        <w:r>
-          <w:rPr>
-            <w:rStyle w:val="Hyperlink"/>
-          </w:rPr>
-          <w:t>grad_norm.ipynb</w:t>
-        </w:r>
-        <w:proofErr w:type="spellEnd"/>
-        <w:r>
-          <w:rPr>
-            <w:rStyle w:val="Hyperlink"/>
-          </w:rPr>
-          <w:t xml:space="preserve"> at master · nik1097/Deep-Learning (github.com)</w:t>
+          <w:t>Deep-Learning/HW1 grad_norm.ipynb at master · nik1097/Deep-Learning (github.com)</w:t>
         </w:r>
       </w:hyperlink>
     </w:p>
@@ -1598,30 +1257,12 @@
         <w:t xml:space="preserve"> </w:t>
       </w:r>
       <w:r>
-        <w:t>f</w:t>
-      </w:r>
-      <w:r>
-        <w:t>unction sin(5*pi*x) / 5*pi*x</w:t>
-      </w:r>
-      <w:r>
-        <w:t xml:space="preserve"> has been reused to calculate the gradient norm and the loss. I have trained the model </w:t>
-      </w:r>
-      <w:r>
-        <w:t>on</w:t>
-      </w:r>
-      <w:r>
-        <w:t xml:space="preserve"> epochs</w:t>
-      </w:r>
-      <w:r>
-        <w:t xml:space="preserve"> rather than iterations as the input to the model is already a small size. </w:t>
-      </w:r>
-    </w:p>
-    <w:p>
-      <w:r>
-        <w:t>Below is a graph for gradient norm across the epochs.</w:t>
-      </w:r>
-      <w:r>
-        <w:t xml:space="preserve"> </w:t>
+        <w:t xml:space="preserve">function sin(5*pi*x) / 5*pi*x has been reused to calculate the gradient norm and the loss. I have trained the model on epochs rather than iterations as the input to the model is already a small size. </w:t>
+      </w:r>
+    </w:p>
+    <w:p>
+      <w:r>
+        <w:t xml:space="preserve">Below is a graph for gradient norm across the epochs. </w:t>
       </w:r>
     </w:p>
     <w:p>
@@ -1637,10 +1278,10 @@
           <w:noProof/>
         </w:rPr>
         <w:drawing>
-          <wp:inline distT="0" distB="0" distL="0" distR="0" wp14:anchorId="5B0C835A" wp14:editId="14FA562F">
-            <wp:extent cx="4376406" cy="1997650"/>
-            <wp:effectExtent l="0" t="0" r="5715" b="3175"/>
-            <wp:docPr id="11" name="Picture 11"/>
+          <wp:inline distT="0" distB="0" distL="0" distR="0" wp14:anchorId="33018203" wp14:editId="22A89373">
+            <wp:extent cx="4381500" cy="2000250"/>
+            <wp:effectExtent l="0" t="0" r="0" b="0"/>
+            <wp:docPr id="16" name="Picture 16"/>
             <wp:cNvGraphicFramePr>
               <a:graphicFrameLocks xmlns:a="http://schemas.openxmlformats.org/drawingml/2006/main" noChangeAspect="1"/>
             </wp:cNvGraphicFramePr>
@@ -1648,7 +1289,7 @@
               <a:graphicData uri="http://schemas.openxmlformats.org/drawingml/2006/picture">
                 <pic:pic xmlns:pic="http://schemas.openxmlformats.org/drawingml/2006/picture">
                   <pic:nvPicPr>
-                    <pic:cNvPr id="0" name="Picture 17"/>
+                    <pic:cNvPr id="0" name="Picture 11"/>
                     <pic:cNvPicPr>
                       <a:picLocks noChangeAspect="1" noChangeArrowheads="1"/>
                     </pic:cNvPicPr>
@@ -1669,7 +1310,7 @@
                   <pic:spPr bwMode="auto">
                     <a:xfrm>
                       <a:off x="0" y="0"/>
-                      <a:ext cx="4388939" cy="2003371"/>
+                      <a:ext cx="4381500" cy="2000250"/>
                     </a:xfrm>
                     <a:prstGeom prst="rect">
                       <a:avLst/>
@@ -1700,10 +1341,10 @@
           <w:noProof/>
         </w:rPr>
         <w:drawing>
-          <wp:inline distT="0" distB="0" distL="0" distR="0" wp14:anchorId="38DAE85A" wp14:editId="56E9188A">
-            <wp:extent cx="5043461" cy="2278665"/>
-            <wp:effectExtent l="0" t="0" r="5080" b="7620"/>
-            <wp:docPr id="12" name="Picture 12"/>
+          <wp:inline distT="0" distB="0" distL="0" distR="0" wp14:anchorId="5BE56E0D" wp14:editId="67EB9A6D">
+            <wp:extent cx="5046345" cy="2278380"/>
+            <wp:effectExtent l="0" t="0" r="1905" b="7620"/>
+            <wp:docPr id="15" name="Picture 15"/>
             <wp:cNvGraphicFramePr>
               <a:graphicFrameLocks xmlns:a="http://schemas.openxmlformats.org/drawingml/2006/main" noChangeAspect="1"/>
             </wp:cNvGraphicFramePr>
@@ -1711,7 +1352,7 @@
               <a:graphicData uri="http://schemas.openxmlformats.org/drawingml/2006/picture">
                 <pic:pic xmlns:pic="http://schemas.openxmlformats.org/drawingml/2006/picture">
                   <pic:nvPicPr>
-                    <pic:cNvPr id="0" name="Picture 19"/>
+                    <pic:cNvPr id="0" name="Picture 12"/>
                     <pic:cNvPicPr>
                       <a:picLocks noChangeAspect="1" noChangeArrowheads="1"/>
                     </pic:cNvPicPr>
@@ -1732,7 +1373,7 @@
                   <pic:spPr bwMode="auto">
                     <a:xfrm>
                       <a:off x="0" y="0"/>
-                      <a:ext cx="5051762" cy="2282415"/>
+                      <a:ext cx="5046345" cy="2278380"/>
                     </a:xfrm>
                     <a:prstGeom prst="rect">
                       <a:avLst/>
@@ -1761,25 +1402,7 @@
         <w:br/>
       </w:r>
       <w:r>
-        <w:t>The model</w:t>
-      </w:r>
-      <w:r>
-        <w:t xml:space="preserve"> is trained and converged</w:t>
-      </w:r>
-      <w:r>
-        <w:t>.</w:t>
-      </w:r>
-      <w:r>
-        <w:t xml:space="preserve"> </w:t>
-      </w:r>
-      <w:r>
-        <w:t>T</w:t>
-      </w:r>
-      <w:r>
-        <w:t xml:space="preserve">here is a slight increase in the gradient after </w:t>
-      </w:r>
-      <w:r>
-        <w:t>100 epochs which is also observed with the loss in the other graph plateauing initially and decreasing at a lower rate before finally plateauing in the end after about 500 epochs.</w:t>
+        <w:t>The model is trained and converged. There is a slight increase in the gradient after 100 epochs which is also observed with the loss in the other graph plateauing initially and decreasing at a lower rate before finally plateauing in the end after about 500 epochs.</w:t>
       </w:r>
     </w:p>
     <w:p/>
@@ -1801,130 +1424,30 @@
           <w:bCs/>
         </w:rPr>
         <w:lastRenderedPageBreak/>
-        <w:t>HW 1-</w:t>
+        <w:t>HW 1-3 Can network fit random labels?</w:t>
       </w:r>
       <w:r>
         <w:rPr>
           <w:b/>
           <w:bCs/>
         </w:rPr>
-        <w:t>3</w:t>
-      </w:r>
-      <w:r>
-        <w:rPr>
-          <w:b/>
-          <w:bCs/>
-        </w:rPr>
-        <w:t xml:space="preserve"> </w:t>
-      </w:r>
-      <w:r>
-        <w:rPr>
-          <w:b/>
-          <w:bCs/>
-        </w:rPr>
-        <w:t>Can n</w:t>
-      </w:r>
-      <w:r>
-        <w:rPr>
-          <w:b/>
-          <w:bCs/>
-        </w:rPr>
-        <w:t xml:space="preserve">etwork </w:t>
-      </w:r>
-      <w:r>
-        <w:rPr>
-          <w:b/>
-          <w:bCs/>
-        </w:rPr>
-        <w:t>f</w:t>
-      </w:r>
-      <w:r>
-        <w:rPr>
-          <w:b/>
-          <w:bCs/>
-        </w:rPr>
-        <w:t xml:space="preserve">it </w:t>
-      </w:r>
-      <w:r>
-        <w:rPr>
-          <w:b/>
-          <w:bCs/>
-        </w:rPr>
-        <w:t>r</w:t>
-      </w:r>
-      <w:r>
-        <w:rPr>
-          <w:b/>
-          <w:bCs/>
-        </w:rPr>
-        <w:t xml:space="preserve">andom </w:t>
-      </w:r>
-      <w:r>
-        <w:rPr>
-          <w:b/>
-          <w:bCs/>
-        </w:rPr>
-        <w:t>l</w:t>
-      </w:r>
-      <w:r>
-        <w:rPr>
-          <w:b/>
-          <w:bCs/>
-        </w:rPr>
-        <w:t>abels</w:t>
-      </w:r>
-      <w:r>
-        <w:rPr>
-          <w:b/>
-          <w:bCs/>
-        </w:rPr>
-        <w:t>?</w:t>
-      </w:r>
-      <w:r>
-        <w:rPr>
-          <w:b/>
-          <w:bCs/>
-        </w:rPr>
         <w:br/>
       </w:r>
       <w:r>
-        <w:t>GitHub Link</w:t>
-      </w:r>
-      <w:r>
-        <w:t xml:space="preserve">: </w:t>
+        <w:t xml:space="preserve">GitHub Link: </w:t>
       </w:r>
       <w:hyperlink r:id="rId20" w:history="1">
         <w:r>
           <w:rPr>
             <w:rStyle w:val="Hyperlink"/>
           </w:rPr>
-          <w:t xml:space="preserve">Deep-Learning/HW1 </w:t>
-        </w:r>
-        <w:proofErr w:type="spellStart"/>
-        <w:r>
-          <w:rPr>
-            <w:rStyle w:val="Hyperlink"/>
-          </w:rPr>
-          <w:t>rand_label_fit.ipynb</w:t>
-        </w:r>
-        <w:proofErr w:type="spellEnd"/>
-        <w:r>
-          <w:rPr>
-            <w:rStyle w:val="Hyperlink"/>
-          </w:rPr>
-          <w:t xml:space="preserve"> at master · nik1097/Deep-Learning (github.com)</w:t>
+          <w:t>Deep-Learning/HW1 rand_label_fit.ipynb at master · nik1097/Deep-Learning (github.com)</w:t>
         </w:r>
       </w:hyperlink>
     </w:p>
     <w:p>
       <w:r>
-        <w:t xml:space="preserve">The below model </w:t>
-      </w:r>
-      <w:r>
-        <w:t>is</w:t>
-      </w:r>
-      <w:r>
-        <w:t xml:space="preserve"> trained on the MNIST dataset. </w:t>
+        <w:t xml:space="preserve">The below model is trained on the MNIST dataset. </w:t>
       </w:r>
       <w:r>
         <w:br/>
@@ -1933,15 +1456,7 @@
     </w:p>
     <w:p>
       <w:r>
-        <w:t>Model 1: CNN (</w:t>
-      </w:r>
-      <w:proofErr w:type="spellStart"/>
-      <w:r>
-        <w:t>LeNet</w:t>
-      </w:r>
-      <w:proofErr w:type="spellEnd"/>
-      <w:r>
-        <w:t>)</w:t>
+        <w:t>Model 1: CNN (LeNet)</w:t>
       </w:r>
     </w:p>
     <w:p>
@@ -1949,17 +1464,12 @@
         <w:pStyle w:val="ListParagraph"/>
         <w:numPr>
           <w:ilvl w:val="0"/>
-          <w:numId w:val="3"/>
-        </w:numPr>
-      </w:pPr>
-      <w:r>
-        <w:t>2D convolution layer</w:t>
-      </w:r>
-      <w:r>
-        <w:t xml:space="preserve">: </w:t>
-      </w:r>
-      <w:r>
-        <w:t>apply a 2D max pooling</w:t>
+          <w:numId w:val="7"/>
+        </w:numPr>
+        <w:spacing w:line="256" w:lineRule="auto"/>
+      </w:pPr>
+      <w:r>
+        <w:t>2D convolution layer: apply a 2D max pooling</w:t>
       </w:r>
       <w:r>
         <w:rPr>
@@ -1969,77 +1479,48 @@
         </w:rPr>
         <w:t xml:space="preserve"> -&gt; </w:t>
       </w:r>
-      <w:proofErr w:type="spellStart"/>
       <w:r>
         <w:t>ReLu</w:t>
       </w:r>
-      <w:proofErr w:type="spellEnd"/>
     </w:p>
     <w:p>
       <w:pPr>
         <w:pStyle w:val="ListParagraph"/>
         <w:numPr>
           <w:ilvl w:val="0"/>
-          <w:numId w:val="3"/>
-        </w:numPr>
-      </w:pPr>
-      <w:r>
-        <w:t>2D convolution layer</w:t>
-      </w:r>
-      <w:r>
-        <w:t xml:space="preserve">: </w:t>
-      </w:r>
-      <w:r>
-        <w:t>apply a 2D max pooling</w:t>
-      </w:r>
-      <w:r>
-        <w:t xml:space="preserve"> -&gt; </w:t>
-      </w:r>
-      <w:proofErr w:type="spellStart"/>
-      <w:r>
-        <w:t>ReLu</w:t>
-      </w:r>
-      <w:proofErr w:type="spellEnd"/>
+          <w:numId w:val="7"/>
+        </w:numPr>
+        <w:spacing w:line="256" w:lineRule="auto"/>
+      </w:pPr>
+      <w:r>
+        <w:t>2D convolution layer: apply a 2D max pooling -&gt; ReLu</w:t>
+      </w:r>
     </w:p>
     <w:p>
       <w:pPr>
         <w:pStyle w:val="ListParagraph"/>
         <w:numPr>
           <w:ilvl w:val="0"/>
-          <w:numId w:val="3"/>
-        </w:numPr>
-      </w:pPr>
-      <w:r>
-        <w:t>2D Dense Layer</w:t>
-      </w:r>
-      <w:r>
-        <w:t xml:space="preserve">: </w:t>
-      </w:r>
-      <w:proofErr w:type="spellStart"/>
-      <w:r>
-        <w:t>ReLu</w:t>
-      </w:r>
-      <w:proofErr w:type="spellEnd"/>
+          <w:numId w:val="7"/>
+        </w:numPr>
+        <w:spacing w:line="256" w:lineRule="auto"/>
+      </w:pPr>
+      <w:r>
+        <w:t>2D Dense Layer: ReLu</w:t>
+      </w:r>
     </w:p>
     <w:p>
       <w:pPr>
         <w:pStyle w:val="ListParagraph"/>
         <w:numPr>
           <w:ilvl w:val="0"/>
-          <w:numId w:val="3"/>
-        </w:numPr>
-      </w:pPr>
-      <w:r>
-        <w:t>2D Dense Layer</w:t>
-      </w:r>
-      <w:r>
-        <w:t xml:space="preserve">: </w:t>
-      </w:r>
-      <w:proofErr w:type="spellStart"/>
-      <w:r>
-        <w:t>ReLu</w:t>
-      </w:r>
-      <w:proofErr w:type="spellEnd"/>
+          <w:numId w:val="7"/>
+        </w:numPr>
+        <w:spacing w:line="256" w:lineRule="auto"/>
+      </w:pPr>
+      <w:r>
+        <w:t>2D Dense Layer: ReLu</w:t>
+      </w:r>
     </w:p>
     <w:p>
       <w:r>
@@ -2051,17 +1532,12 @@
         <w:pStyle w:val="ListParagraph"/>
         <w:numPr>
           <w:ilvl w:val="0"/>
-          <w:numId w:val="5"/>
-        </w:numPr>
-      </w:pPr>
-      <w:r>
-        <w:t>Learning Rate: 0.0</w:t>
-      </w:r>
-      <w:r>
-        <w:t>00</w:t>
-      </w:r>
-      <w:r>
-        <w:t>1</w:t>
+          <w:numId w:val="9"/>
+        </w:numPr>
+        <w:spacing w:line="256" w:lineRule="auto"/>
+      </w:pPr>
+      <w:r>
+        <w:t>Learning Rate: 0.0001</w:t>
       </w:r>
     </w:p>
     <w:p>
@@ -2069,14 +1545,12 @@
         <w:pStyle w:val="ListParagraph"/>
         <w:numPr>
           <w:ilvl w:val="0"/>
-          <w:numId w:val="5"/>
-        </w:numPr>
-      </w:pPr>
-      <w:r>
-        <w:t xml:space="preserve">Optimizer: </w:t>
-      </w:r>
-      <w:r>
-        <w:t>Adam</w:t>
+          <w:numId w:val="9"/>
+        </w:numPr>
+        <w:spacing w:line="256" w:lineRule="auto"/>
+      </w:pPr>
+      <w:r>
+        <w:t>Optimizer: Adam</w:t>
       </w:r>
     </w:p>
     <w:p>
@@ -2084,22 +1558,12 @@
         <w:pStyle w:val="ListParagraph"/>
         <w:numPr>
           <w:ilvl w:val="0"/>
-          <w:numId w:val="5"/>
-        </w:numPr>
-      </w:pPr>
-      <w:proofErr w:type="spellStart"/>
-      <w:r>
-        <w:t>train_</w:t>
-      </w:r>
-      <w:r>
-        <w:t>batch_size</w:t>
-      </w:r>
-      <w:proofErr w:type="spellEnd"/>
-      <w:r>
-        <w:t xml:space="preserve"> = </w:t>
-      </w:r>
-      <w:r>
-        <w:t>100</w:t>
+          <w:numId w:val="9"/>
+        </w:numPr>
+        <w:spacing w:line="256" w:lineRule="auto"/>
+      </w:pPr>
+      <w:r>
+        <w:t>train_batch_size = 100</w:t>
       </w:r>
     </w:p>
     <w:p>
@@ -2107,16 +1571,12 @@
         <w:pStyle w:val="ListParagraph"/>
         <w:numPr>
           <w:ilvl w:val="0"/>
-          <w:numId w:val="5"/>
-        </w:numPr>
-      </w:pPr>
-      <w:proofErr w:type="spellStart"/>
-      <w:r>
-        <w:t>test_batch_size</w:t>
-      </w:r>
-      <w:proofErr w:type="spellEnd"/>
-      <w:r>
-        <w:t xml:space="preserve"> = 100</w:t>
+          <w:numId w:val="9"/>
+        </w:numPr>
+        <w:spacing w:line="256" w:lineRule="auto"/>
+      </w:pPr>
+      <w:r>
+        <w:t>test_batch_size = 100</w:t>
       </w:r>
     </w:p>
     <w:p>
@@ -2124,14 +1584,12 @@
         <w:pStyle w:val="ListParagraph"/>
         <w:numPr>
           <w:ilvl w:val="0"/>
-          <w:numId w:val="5"/>
-        </w:numPr>
-      </w:pPr>
-      <w:r>
-        <w:t>epochs = 10</w:t>
-      </w:r>
-      <w:r>
-        <w:t>0</w:t>
+          <w:numId w:val="9"/>
+        </w:numPr>
+        <w:spacing w:line="256" w:lineRule="auto"/>
+      </w:pPr>
+      <w:r>
+        <w:t>epochs = 100</w:t>
       </w:r>
     </w:p>
     <w:p>
@@ -2139,8 +1597,9 @@
         <w:pStyle w:val="ListParagraph"/>
         <w:numPr>
           <w:ilvl w:val="0"/>
-          <w:numId w:val="5"/>
-        </w:numPr>
+          <w:numId w:val="9"/>
+        </w:numPr>
+        <w:spacing w:line="256" w:lineRule="auto"/>
       </w:pPr>
       <w:r>
         <w:t>loss function: Cross Entropy Loss</w:t>
@@ -2155,10 +1614,10 @@
           <w:noProof/>
         </w:rPr>
         <w:drawing>
-          <wp:inline distT="0" distB="0" distL="0" distR="0" wp14:anchorId="659A3B40" wp14:editId="5A9FCCB9">
-            <wp:extent cx="4733983" cy="2544267"/>
-            <wp:effectExtent l="0" t="0" r="0" b="8890"/>
-            <wp:docPr id="13" name="Picture 13"/>
+          <wp:inline distT="0" distB="0" distL="0" distR="0" wp14:anchorId="0BBBD513" wp14:editId="2BC333CB">
+            <wp:extent cx="4738370" cy="2547620"/>
+            <wp:effectExtent l="0" t="0" r="5080" b="5080"/>
+            <wp:docPr id="14" name="Picture 14"/>
             <wp:cNvGraphicFramePr>
               <a:graphicFrameLocks xmlns:a="http://schemas.openxmlformats.org/drawingml/2006/main" noChangeAspect="1"/>
             </wp:cNvGraphicFramePr>
@@ -2166,7 +1625,7 @@
               <a:graphicData uri="http://schemas.openxmlformats.org/drawingml/2006/picture">
                 <pic:pic xmlns:pic="http://schemas.openxmlformats.org/drawingml/2006/picture">
                   <pic:nvPicPr>
-                    <pic:cNvPr id="0" name="Picture 21"/>
+                    <pic:cNvPr id="0" name="Picture 13"/>
                     <pic:cNvPicPr>
                       <a:picLocks noChangeAspect="1" noChangeArrowheads="1"/>
                     </pic:cNvPicPr>
@@ -2187,7 +1646,7 @@
                   <pic:spPr bwMode="auto">
                     <a:xfrm>
                       <a:off x="0" y="0"/>
-                      <a:ext cx="4744421" cy="2549877"/>
+                      <a:ext cx="4738370" cy="2547620"/>
                     </a:xfrm>
                     <a:prstGeom prst="rect">
                       <a:avLst/>
@@ -2206,16 +1665,7 @@
     </w:p>
     <w:p>
       <w:r>
-        <w:t>The above model is trained on random models. The training process is slow as the model must learn on random labels, it tries to memorize the labels as we move through epochs and redu</w:t>
-      </w:r>
-      <w:r>
-        <w:t>ce</w:t>
-      </w:r>
-      <w:r>
-        <w:t xml:space="preserve"> the loss. The test loss continues to increase as the epochs increase </w:t>
-      </w:r>
-      <w:r>
-        <w:t xml:space="preserve">with a gradual decrease in the train loss. The above graph verifies the phenomenon and the gap between the Train and Test loss increases as we increase the number of epochs. </w:t>
+        <w:t xml:space="preserve">The above model is trained on random models. The training process is slow as the model must learn on random labels, it tries to memorize the labels as we move through epochs and reduce the loss. The test loss continues to increase as the epochs increase with a gradual decrease in the train loss. The above graph verifies the phenomenon and the gap between the Train and Test loss increases as we increase the number of epochs. </w:t>
       </w:r>
     </w:p>
     <w:p/>
@@ -2264,62 +1714,24 @@
           <w:bCs/>
         </w:rPr>
         <w:lastRenderedPageBreak/>
-        <w:t>HW 1-</w:t>
+        <w:t>HW 1-3 Number of parameters vs Generalization</w:t>
       </w:r>
       <w:r>
         <w:rPr>
           <w:b/>
           <w:bCs/>
         </w:rPr>
-        <w:t>3</w:t>
-      </w:r>
-      <w:r>
-        <w:rPr>
-          <w:b/>
-          <w:bCs/>
-        </w:rPr>
-        <w:t xml:space="preserve"> </w:t>
-      </w:r>
-      <w:r>
-        <w:rPr>
-          <w:b/>
-          <w:bCs/>
-        </w:rPr>
-        <w:t>Number of parameters vs Generalization</w:t>
-      </w:r>
-      <w:r>
-        <w:rPr>
-          <w:b/>
-          <w:bCs/>
-        </w:rPr>
         <w:br/>
       </w:r>
       <w:r>
-        <w:t>GitHub Link:</w:t>
-      </w:r>
-      <w:r>
-        <w:t xml:space="preserve"> </w:t>
+        <w:t xml:space="preserve">GitHub Link: </w:t>
       </w:r>
       <w:hyperlink r:id="rId22" w:history="1">
         <w:r>
           <w:rPr>
             <w:rStyle w:val="Hyperlink"/>
           </w:rPr>
-          <w:t xml:space="preserve">Deep-Learning/HW1 </w:t>
-        </w:r>
-        <w:proofErr w:type="spellStart"/>
-        <w:r>
-          <w:rPr>
-            <w:rStyle w:val="Hyperlink"/>
-          </w:rPr>
-          <w:t>param_compare.ipynb</w:t>
-        </w:r>
-        <w:proofErr w:type="spellEnd"/>
-        <w:r>
-          <w:rPr>
-            <w:rStyle w:val="Hyperlink"/>
-          </w:rPr>
-          <w:t xml:space="preserve"> at master · nik1097/Deep-Learning (github.com)</w:t>
+          <w:t>Deep-Learning/HW1 param_compare.ipynb at master · nik1097/Deep-Learning (github.com)</w:t>
         </w:r>
       </w:hyperlink>
     </w:p>
@@ -2337,14 +1749,12 @@
         <w:pStyle w:val="ListParagraph"/>
         <w:numPr>
           <w:ilvl w:val="0"/>
-          <w:numId w:val="1"/>
-        </w:numPr>
-      </w:pPr>
-      <w:r>
-        <w:t>3</w:t>
-      </w:r>
-      <w:r>
-        <w:t xml:space="preserve"> Dense Layers</w:t>
+          <w:numId w:val="6"/>
+        </w:numPr>
+        <w:spacing w:line="256" w:lineRule="auto"/>
+      </w:pPr>
+      <w:r>
+        <w:t>3 Dense Layers</w:t>
       </w:r>
     </w:p>
     <w:p>
@@ -2352,14 +1762,12 @@
         <w:pStyle w:val="ListParagraph"/>
         <w:numPr>
           <w:ilvl w:val="0"/>
-          <w:numId w:val="1"/>
-        </w:numPr>
-      </w:pPr>
-      <w:r>
-        <w:t xml:space="preserve">Loss Function: </w:t>
-      </w:r>
-      <w:r>
-        <w:t>Cross Entropy Loss</w:t>
+          <w:numId w:val="6"/>
+        </w:numPr>
+        <w:spacing w:line="256" w:lineRule="auto"/>
+      </w:pPr>
+      <w:r>
+        <w:t>Loss Function: Cross Entropy Loss</w:t>
       </w:r>
     </w:p>
     <w:p>
@@ -2367,14 +1775,12 @@
         <w:pStyle w:val="ListParagraph"/>
         <w:numPr>
           <w:ilvl w:val="0"/>
-          <w:numId w:val="1"/>
-        </w:numPr>
-      </w:pPr>
-      <w:r>
-        <w:t xml:space="preserve">Optimizer: </w:t>
-      </w:r>
-      <w:r>
-        <w:t>Adam</w:t>
+          <w:numId w:val="6"/>
+        </w:numPr>
+        <w:spacing w:line="256" w:lineRule="auto"/>
+      </w:pPr>
+      <w:r>
+        <w:t>Optimizer: Adam</w:t>
       </w:r>
     </w:p>
     <w:p>
@@ -2382,8 +1788,9 @@
         <w:pStyle w:val="ListParagraph"/>
         <w:numPr>
           <w:ilvl w:val="0"/>
-          <w:numId w:val="1"/>
-        </w:numPr>
+          <w:numId w:val="6"/>
+        </w:numPr>
+        <w:spacing w:line="256" w:lineRule="auto"/>
       </w:pPr>
       <w:r>
         <w:t>Learning Rate: 1e-3</w:t>
@@ -2394,17 +1801,12 @@
         <w:pStyle w:val="ListParagraph"/>
         <w:numPr>
           <w:ilvl w:val="0"/>
-          <w:numId w:val="1"/>
-        </w:numPr>
-      </w:pPr>
-      <w:r>
-        <w:t>Batch size</w:t>
-      </w:r>
-      <w:r>
-        <w:t>:</w:t>
-      </w:r>
-      <w:r>
-        <w:t xml:space="preserve"> 50</w:t>
+          <w:numId w:val="6"/>
+        </w:numPr>
+        <w:spacing w:line="256" w:lineRule="auto"/>
+      </w:pPr>
+      <w:r>
+        <w:t>Batch size: 50</w:t>
       </w:r>
     </w:p>
     <w:p>
@@ -2412,52 +1814,202 @@
         <w:pStyle w:val="ListParagraph"/>
         <w:numPr>
           <w:ilvl w:val="0"/>
-          <w:numId w:val="1"/>
-        </w:numPr>
-      </w:pPr>
-      <w:r>
-        <w:t>Activation Function</w:t>
-      </w:r>
-      <w:r>
-        <w:t xml:space="preserve">: </w:t>
-      </w:r>
-      <w:proofErr w:type="spellStart"/>
-      <w:r>
-        <w:t>ReLu</w:t>
-      </w:r>
-      <w:proofErr w:type="spellEnd"/>
-    </w:p>
-    <w:p>
-      <w:r>
-        <w:t xml:space="preserve">We vary the size </w:t>
-      </w:r>
-      <w:r>
-        <w:t xml:space="preserve">of the models by approximately doubling </w:t>
-      </w:r>
-      <w:r>
-        <w:t>the inputs and outputs at every dense layer</w:t>
-      </w:r>
-      <w:r>
-        <w:t>, this increases the number of parameters for training.</w:t>
+          <w:numId w:val="6"/>
+        </w:numPr>
+        <w:spacing w:line="256" w:lineRule="auto"/>
+      </w:pPr>
+      <w:r>
+        <w:t>Activation Function: ReLu</w:t>
+      </w:r>
+    </w:p>
+    <w:p>
+      <w:r>
+        <w:t>We vary the size of the models by approximately doubling the inputs and outputs at every dense layer, this increases the number of parameters for training.</w:t>
       </w:r>
       <w:r>
         <w:br/>
-      </w:r>
-      <w:r>
         <w:t xml:space="preserve"> </w:t>
       </w:r>
-    </w:p>
-    <w:p/>
-    <w:p>
-      <w:pPr>
+      <w:r>
+        <w:br/>
+        <w:t>Graph for Loss comparison for the various models</w:t>
+      </w:r>
+    </w:p>
+    <w:p>
+      <w:pPr>
+        <w:jc w:val="center"/>
+      </w:pPr>
+      <w:r>
+        <w:br/>
+      </w:r>
+      <w:r>
+        <w:rPr>
+          <w:noProof/>
+        </w:rPr>
+        <w:drawing>
+          <wp:inline distT="0" distB="0" distL="0" distR="0" wp14:anchorId="3FE9E00B" wp14:editId="3E8FD5BD">
+            <wp:extent cx="4215130" cy="2259330"/>
+            <wp:effectExtent l="0" t="0" r="0" b="7620"/>
+            <wp:docPr id="6" name="Picture 6"/>
+            <wp:cNvGraphicFramePr>
+              <a:graphicFrameLocks xmlns:a="http://schemas.openxmlformats.org/drawingml/2006/main" noChangeAspect="1"/>
+            </wp:cNvGraphicFramePr>
+            <a:graphic xmlns:a="http://schemas.openxmlformats.org/drawingml/2006/main">
+              <a:graphicData uri="http://schemas.openxmlformats.org/drawingml/2006/picture">
+                <pic:pic xmlns:pic="http://schemas.openxmlformats.org/drawingml/2006/picture">
+                  <pic:nvPicPr>
+                    <pic:cNvPr id="0" name="Picture 2"/>
+                    <pic:cNvPicPr>
+                      <a:picLocks noChangeAspect="1" noChangeArrowheads="1"/>
+                    </pic:cNvPicPr>
+                  </pic:nvPicPr>
+                  <pic:blipFill>
+                    <a:blip r:embed="rId23">
+                      <a:extLst>
+                        <a:ext uri="{28A0092B-C50C-407E-A947-70E740481C1C}">
+                          <a14:useLocalDpi xmlns:a14="http://schemas.microsoft.com/office/drawing/2010/main" val="0"/>
+                        </a:ext>
+                      </a:extLst>
+                    </a:blip>
+                    <a:srcRect/>
+                    <a:stretch>
+                      <a:fillRect/>
+                    </a:stretch>
+                  </pic:blipFill>
+                  <pic:spPr bwMode="auto">
+                    <a:xfrm>
+                      <a:off x="0" y="0"/>
+                      <a:ext cx="4215130" cy="2259330"/>
+                    </a:xfrm>
+                    <a:prstGeom prst="rect">
+                      <a:avLst/>
+                    </a:prstGeom>
+                    <a:noFill/>
+                    <a:ln>
+                      <a:noFill/>
+                    </a:ln>
+                  </pic:spPr>
+                </pic:pic>
+              </a:graphicData>
+            </a:graphic>
+          </wp:inline>
+        </w:drawing>
+      </w:r>
+    </w:p>
+    <w:p>
+      <w:r>
+        <w:t>Graph for Accuracy comparison for the various models</w:t>
+      </w:r>
+    </w:p>
+    <w:p>
+      <w:pPr>
+        <w:jc w:val="center"/>
         <w:rPr>
           <w:b/>
           <w:bCs/>
         </w:rPr>
       </w:pPr>
-    </w:p>
+      <w:r>
+        <w:rPr>
+          <w:b/>
+          <w:noProof/>
+        </w:rPr>
+        <w:drawing>
+          <wp:inline distT="0" distB="0" distL="0" distR="0" wp14:anchorId="0A44CAEF" wp14:editId="3F329D2B">
+            <wp:extent cx="4366895" cy="2317750"/>
+            <wp:effectExtent l="0" t="0" r="0" b="6350"/>
+            <wp:docPr id="2" name="Picture 2"/>
+            <wp:cNvGraphicFramePr>
+              <a:graphicFrameLocks xmlns:a="http://schemas.openxmlformats.org/drawingml/2006/main" noChangeAspect="1"/>
+            </wp:cNvGraphicFramePr>
+            <a:graphic xmlns:a="http://schemas.openxmlformats.org/drawingml/2006/main">
+              <a:graphicData uri="http://schemas.openxmlformats.org/drawingml/2006/picture">
+                <pic:pic xmlns:pic="http://schemas.openxmlformats.org/drawingml/2006/picture">
+                  <pic:nvPicPr>
+                    <pic:cNvPr id="0" name="Picture 6"/>
+                    <pic:cNvPicPr>
+                      <a:picLocks noChangeAspect="1" noChangeArrowheads="1"/>
+                    </pic:cNvPicPr>
+                  </pic:nvPicPr>
+                  <pic:blipFill>
+                    <a:blip r:embed="rId24">
+                      <a:extLst>
+                        <a:ext uri="{28A0092B-C50C-407E-A947-70E740481C1C}">
+                          <a14:useLocalDpi xmlns:a14="http://schemas.microsoft.com/office/drawing/2010/main" val="0"/>
+                        </a:ext>
+                      </a:extLst>
+                    </a:blip>
+                    <a:srcRect/>
+                    <a:stretch>
+                      <a:fillRect/>
+                    </a:stretch>
+                  </pic:blipFill>
+                  <pic:spPr bwMode="auto">
+                    <a:xfrm>
+                      <a:off x="0" y="0"/>
+                      <a:ext cx="4366895" cy="2317750"/>
+                    </a:xfrm>
+                    <a:prstGeom prst="rect">
+                      <a:avLst/>
+                    </a:prstGeom>
+                    <a:noFill/>
+                    <a:ln>
+                      <a:noFill/>
+                    </a:ln>
+                  </pic:spPr>
+                </pic:pic>
+              </a:graphicData>
+            </a:graphic>
+          </wp:inline>
+        </w:drawing>
+      </w:r>
+    </w:p>
+    <w:p>
+      <w:pPr>
+        <w:jc w:val="center"/>
+        <w:rPr>
+          <w:b/>
+          <w:bCs/>
+        </w:rPr>
+      </w:pPr>
+    </w:p>
+    <w:p>
+      <w:r>
+        <w:lastRenderedPageBreak/>
+        <w:t xml:space="preserve">As it can be seen from the above graphs with increase in number of parameters the difference between the train and test loss/accuracy increases. The test loss starts plateauing much before the training loss or accuracy. </w:t>
+      </w:r>
+      <w:r>
+        <w:br/>
+        <w:t>This is due to overfitting as there are more number of parameters for the model to train. Although this increases the accuracy and decreases loss in training, we must aim to reduce the difference in between train and test loss/accuracy to avoid overfitting. Due to limitations in computing power, I was unable to further increase the number of parameters, but the trend can be inferred from the above graphs.</w:t>
+      </w:r>
+    </w:p>
+    <w:p>
+      <w:pPr>
+        <w:rPr>
+          <w:b/>
+          <w:bCs/>
+        </w:rPr>
+      </w:pPr>
+      <w:r>
+        <w:rPr>
+          <w:b/>
+          <w:bCs/>
+        </w:rPr>
+        <w:t>HW 1-3 Flatness vs Generalization</w:t>
+      </w:r>
+      <w:r>
+        <w:rPr>
+          <w:b/>
+          <w:bCs/>
+        </w:rPr>
+        <w:br/>
+        <w:t>Part 1</w:t>
+      </w:r>
+    </w:p>
+    <w:p/>
+    <w:p/>
     <w:sectPr>
-      <w:headerReference w:type="default" r:id="rId23"/>
+      <w:headerReference w:type="default" r:id="rId25"/>
       <w:pgSz w:w="11906" w:h="16838"/>
       <w:pgMar w:top="1440" w:right="1440" w:bottom="1440" w:left="1440" w:header="708" w:footer="708" w:gutter="0"/>
       <w:cols w:space="708"/>
@@ -3122,6 +2674,54 @@
   </w:num>
   <w:num w:numId="5">
     <w:abstractNumId w:val="1"/>
+  </w:num>
+  <w:num w:numId="6">
+    <w:abstractNumId w:val="3"/>
+    <w:lvlOverride w:ilvl="0"/>
+    <w:lvlOverride w:ilvl="1"/>
+    <w:lvlOverride w:ilvl="2"/>
+    <w:lvlOverride w:ilvl="3"/>
+    <w:lvlOverride w:ilvl="4"/>
+    <w:lvlOverride w:ilvl="5"/>
+    <w:lvlOverride w:ilvl="6"/>
+    <w:lvlOverride w:ilvl="7"/>
+    <w:lvlOverride w:ilvl="8"/>
+  </w:num>
+  <w:num w:numId="7">
+    <w:abstractNumId w:val="0"/>
+    <w:lvlOverride w:ilvl="0"/>
+    <w:lvlOverride w:ilvl="1"/>
+    <w:lvlOverride w:ilvl="2"/>
+    <w:lvlOverride w:ilvl="3"/>
+    <w:lvlOverride w:ilvl="4"/>
+    <w:lvlOverride w:ilvl="5"/>
+    <w:lvlOverride w:ilvl="6"/>
+    <w:lvlOverride w:ilvl="7"/>
+    <w:lvlOverride w:ilvl="8"/>
+  </w:num>
+  <w:num w:numId="8">
+    <w:abstractNumId w:val="4"/>
+    <w:lvlOverride w:ilvl="0"/>
+    <w:lvlOverride w:ilvl="1"/>
+    <w:lvlOverride w:ilvl="2"/>
+    <w:lvlOverride w:ilvl="3"/>
+    <w:lvlOverride w:ilvl="4"/>
+    <w:lvlOverride w:ilvl="5"/>
+    <w:lvlOverride w:ilvl="6"/>
+    <w:lvlOverride w:ilvl="7"/>
+    <w:lvlOverride w:ilvl="8"/>
+  </w:num>
+  <w:num w:numId="9">
+    <w:abstractNumId w:val="1"/>
+    <w:lvlOverride w:ilvl="0"/>
+    <w:lvlOverride w:ilvl="1"/>
+    <w:lvlOverride w:ilvl="2"/>
+    <w:lvlOverride w:ilvl="3"/>
+    <w:lvlOverride w:ilvl="4"/>
+    <w:lvlOverride w:ilvl="5"/>
+    <w:lvlOverride w:ilvl="6"/>
+    <w:lvlOverride w:ilvl="7"/>
+    <w:lvlOverride w:ilvl="8"/>
   </w:num>
 </w:numbering>
 </file>
@@ -3249,6 +2849,7 @@
     <w:lsdException w:name="HTML Sample" w:semiHidden="1" w:unhideWhenUsed="1"/>
     <w:lsdException w:name="HTML Typewriter" w:semiHidden="1" w:unhideWhenUsed="1"/>
     <w:lsdException w:name="HTML Variable" w:semiHidden="1" w:unhideWhenUsed="1"/>
+    <w:lsdException w:name="Normal Table" w:semiHidden="1" w:unhideWhenUsed="1"/>
     <w:lsdException w:name="annotation subject" w:semiHidden="1" w:unhideWhenUsed="1"/>
     <w:lsdException w:name="No List" w:semiHidden="1" w:unhideWhenUsed="1"/>
     <w:lsdException w:name="Outline List 1" w:semiHidden="1" w:unhideWhenUsed="1"/>
@@ -3295,8 +2896,10 @@
     <w:lsdException w:name="Table Subtle 2" w:semiHidden="1" w:unhideWhenUsed="1"/>
     <w:lsdException w:name="Table Web 1" w:semiHidden="1" w:unhideWhenUsed="1"/>
     <w:lsdException w:name="Table Web 2" w:semiHidden="1" w:unhideWhenUsed="1"/>
+    <w:lsdException w:name="Table Web 3" w:semiHidden="1" w:unhideWhenUsed="1"/>
     <w:lsdException w:name="Balloon Text" w:semiHidden="1" w:unhideWhenUsed="1"/>
     <w:lsdException w:name="Table Grid" w:uiPriority="39"/>
+    <w:lsdException w:name="Table Theme" w:semiHidden="1" w:unhideWhenUsed="1"/>
     <w:lsdException w:name="Placeholder Text" w:semiHidden="1"/>
     <w:lsdException w:name="No Spacing" w:uiPriority="1" w:qFormat="1"/>
     <w:lsdException w:name="Light Shading" w:uiPriority="60"/>
@@ -3521,6 +3124,10 @@
   <w:style w:type="paragraph" w:default="1" w:styleId="Normal">
     <w:name w:val="Normal"/>
     <w:qFormat/>
+    <w:rsid w:val="003771BC"/>
+    <w:pPr>
+      <w:spacing w:line="256" w:lineRule="auto"/>
+    </w:pPr>
   </w:style>
   <w:style w:type="character" w:default="1" w:styleId="DefaultParagraphFont">
     <w:name w:val="Default Paragraph Font"/>
@@ -3561,6 +3168,7 @@
     <w:qFormat/>
     <w:rsid w:val="009B5205"/>
     <w:pPr>
+      <w:spacing w:line="259" w:lineRule="auto"/>
       <w:ind w:left="720"/>
       <w:contextualSpacing/>
     </w:pPr>

</xml_diff>

<commit_message>
updated PCA code and report
</commit_message>
<xml_diff>
--- a/Homework 1.docx
+++ b/Homework 1.docx
@@ -12,6 +12,8 @@
           <w:szCs w:val="34"/>
         </w:rPr>
       </w:pPr>
+      <w:bookmarkStart w:id="0" w:name="_Hlk96199395"/>
+      <w:bookmarkEnd w:id="0"/>
       <w:r>
         <w:rPr>
           <w:b/>
@@ -61,7 +63,21 @@
           <w:rPr>
             <w:rStyle w:val="Hyperlink"/>
           </w:rPr>
-          <w:t>Deep-Learning/HW1 simulate function.ipynb at master · nik1097/Deep-Learning (github.com)</w:t>
+          <w:t xml:space="preserve">Deep-Learning/HW1 simulate </w:t>
+        </w:r>
+        <w:proofErr w:type="spellStart"/>
+        <w:r>
+          <w:rPr>
+            <w:rStyle w:val="Hyperlink"/>
+          </w:rPr>
+          <w:t>function.ipynb</w:t>
+        </w:r>
+        <w:proofErr w:type="spellEnd"/>
+        <w:r>
+          <w:rPr>
+            <w:rStyle w:val="Hyperlink"/>
+          </w:rPr>
+          <w:t xml:space="preserve"> at master · nik1097/Deep-Learning (github.com)</w:t>
         </w:r>
       </w:hyperlink>
     </w:p>
@@ -106,8 +122,13 @@
         <w:spacing w:line="256" w:lineRule="auto"/>
       </w:pPr>
       <w:r>
-        <w:t>Loss Function: MSELoss</w:t>
-      </w:r>
+        <w:t xml:space="preserve">Loss Function: </w:t>
+      </w:r>
+      <w:proofErr w:type="spellStart"/>
+      <w:r>
+        <w:t>MSELoss</w:t>
+      </w:r>
+      <w:proofErr w:type="spellEnd"/>
     </w:p>
     <w:p>
       <w:pPr>
@@ -119,7 +140,15 @@
         <w:spacing w:line="256" w:lineRule="auto"/>
       </w:pPr>
       <w:r>
-        <w:t xml:space="preserve">Optimizer: RMSProp </w:t>
+        <w:t xml:space="preserve">Optimizer: </w:t>
+      </w:r>
+      <w:proofErr w:type="spellStart"/>
+      <w:r>
+        <w:t>RMSProp</w:t>
+      </w:r>
+      <w:proofErr w:type="spellEnd"/>
+      <w:r>
+        <w:t xml:space="preserve"> </w:t>
       </w:r>
     </w:p>
     <w:p>
@@ -145,8 +174,13 @@
         <w:spacing w:line="256" w:lineRule="auto"/>
       </w:pPr>
       <w:r>
-        <w:t>Activation Function: LeakyRelu</w:t>
-      </w:r>
+        <w:t xml:space="preserve">Activation Function: </w:t>
+      </w:r>
+      <w:proofErr w:type="spellStart"/>
+      <w:r>
+        <w:t>LeakyRelu</w:t>
+      </w:r>
+      <w:proofErr w:type="spellEnd"/>
     </w:p>
     <w:p>
       <w:pPr>
@@ -197,8 +231,13 @@
         <w:spacing w:line="256" w:lineRule="auto"/>
       </w:pPr>
       <w:r>
-        <w:t>Loss Function: MSELoss</w:t>
-      </w:r>
+        <w:t xml:space="preserve">Loss Function: </w:t>
+      </w:r>
+      <w:proofErr w:type="spellStart"/>
+      <w:r>
+        <w:t>MSELoss</w:t>
+      </w:r>
+      <w:proofErr w:type="spellEnd"/>
     </w:p>
     <w:p>
       <w:pPr>
@@ -210,8 +249,13 @@
         <w:spacing w:line="256" w:lineRule="auto"/>
       </w:pPr>
       <w:r>
-        <w:t>Optimizer: RMSProp</w:t>
-      </w:r>
+        <w:t xml:space="preserve">Optimizer: </w:t>
+      </w:r>
+      <w:proofErr w:type="spellStart"/>
+      <w:r>
+        <w:t>RMSProp</w:t>
+      </w:r>
+      <w:proofErr w:type="spellEnd"/>
     </w:p>
     <w:p>
       <w:pPr>
@@ -236,8 +280,13 @@
         <w:spacing w:line="256" w:lineRule="auto"/>
       </w:pPr>
       <w:r>
-        <w:t>Activation Function: LeakyRelu</w:t>
-      </w:r>
+        <w:t xml:space="preserve">Activation Function: </w:t>
+      </w:r>
+      <w:proofErr w:type="spellStart"/>
+      <w:r>
+        <w:t>LeakyRelu</w:t>
+      </w:r>
+      <w:proofErr w:type="spellEnd"/>
     </w:p>
     <w:p>
       <w:pPr>
@@ -288,8 +337,13 @@
         <w:spacing w:line="256" w:lineRule="auto"/>
       </w:pPr>
       <w:r>
-        <w:t>Loss Function: MSELoss</w:t>
-      </w:r>
+        <w:t xml:space="preserve">Loss Function: </w:t>
+      </w:r>
+      <w:proofErr w:type="spellStart"/>
+      <w:r>
+        <w:t>MSELoss</w:t>
+      </w:r>
+      <w:proofErr w:type="spellEnd"/>
     </w:p>
     <w:p>
       <w:pPr>
@@ -301,8 +355,13 @@
         <w:spacing w:line="256" w:lineRule="auto"/>
       </w:pPr>
       <w:r>
-        <w:t>Optimizer: RMSProp</w:t>
-      </w:r>
+        <w:t xml:space="preserve">Optimizer: </w:t>
+      </w:r>
+      <w:proofErr w:type="spellStart"/>
+      <w:r>
+        <w:t>RMSProp</w:t>
+      </w:r>
+      <w:proofErr w:type="spellEnd"/>
     </w:p>
     <w:p>
       <w:pPr>
@@ -327,8 +386,13 @@
         <w:spacing w:line="256" w:lineRule="auto"/>
       </w:pPr>
       <w:r>
-        <w:t>Activation Function: LeakyRelu</w:t>
-      </w:r>
+        <w:t xml:space="preserve">Activation Function: </w:t>
+      </w:r>
+      <w:proofErr w:type="spellStart"/>
+      <w:r>
+        <w:t>LeakyRelu</w:t>
+      </w:r>
+      <w:proofErr w:type="spellEnd"/>
     </w:p>
     <w:p>
       <w:pPr>
@@ -562,7 +626,15 @@
       </w:r>
       <w:r>
         <w:br/>
-        <w:t>Function: sgn(sin(5*pi*x) / 5*pi*x)</w:t>
+        <w:t xml:space="preserve">Function: </w:t>
+      </w:r>
+      <w:proofErr w:type="spellStart"/>
+      <w:r>
+        <w:t>sgn</w:t>
+      </w:r>
+      <w:proofErr w:type="spellEnd"/>
+      <w:r>
+        <w:t>(sin(5*pi*x) / 5*pi*x)</w:t>
       </w:r>
       <w:r>
         <w:br/>
@@ -807,7 +879,21 @@
           <w:rPr>
             <w:rStyle w:val="Hyperlink"/>
           </w:rPr>
-          <w:t>Deep-Learning/Hw1 comMNIST.ipynb at master · nik1097/Deep-Learning (github.com)</w:t>
+          <w:t xml:space="preserve">Deep-Learning/Hw1 </w:t>
+        </w:r>
+        <w:proofErr w:type="spellStart"/>
+        <w:r>
+          <w:rPr>
+            <w:rStyle w:val="Hyperlink"/>
+          </w:rPr>
+          <w:t>comMNIST.ipynb</w:t>
+        </w:r>
+        <w:proofErr w:type="spellEnd"/>
+        <w:r>
+          <w:rPr>
+            <w:rStyle w:val="Hyperlink"/>
+          </w:rPr>
+          <w:t xml:space="preserve"> at master · nik1097/Deep-Learning (github.com)</w:t>
         </w:r>
       </w:hyperlink>
     </w:p>
@@ -822,7 +908,15 @@
     </w:p>
     <w:p>
       <w:r>
-        <w:t>Model 1: CNN (LeNet)</w:t>
+        <w:t>Model 1: CNN (</w:t>
+      </w:r>
+      <w:proofErr w:type="spellStart"/>
+      <w:r>
+        <w:t>LeNet</w:t>
+      </w:r>
+      <w:proofErr w:type="spellEnd"/>
+      <w:r>
+        <w:t>)</w:t>
       </w:r>
     </w:p>
     <w:p>
@@ -845,9 +939,11 @@
         </w:rPr>
         <w:t xml:space="preserve"> -&gt; </w:t>
       </w:r>
+      <w:proofErr w:type="spellStart"/>
       <w:r>
         <w:t>ReLu</w:t>
       </w:r>
+      <w:proofErr w:type="spellEnd"/>
     </w:p>
     <w:p>
       <w:pPr>
@@ -859,8 +955,13 @@
         <w:spacing w:line="256" w:lineRule="auto"/>
       </w:pPr>
       <w:r>
-        <w:t>2D convolution layer: apply a 2D max pooling -&gt; ReLu</w:t>
-      </w:r>
+        <w:t xml:space="preserve">2D convolution layer: apply a 2D max pooling -&gt; </w:t>
+      </w:r>
+      <w:proofErr w:type="spellStart"/>
+      <w:r>
+        <w:t>ReLu</w:t>
+      </w:r>
+      <w:proofErr w:type="spellEnd"/>
     </w:p>
     <w:p>
       <w:pPr>
@@ -872,8 +973,13 @@
         <w:spacing w:line="256" w:lineRule="auto"/>
       </w:pPr>
       <w:r>
-        <w:t>2D Dense Layer: ReLu</w:t>
-      </w:r>
+        <w:t xml:space="preserve">2D Dense Layer: </w:t>
+      </w:r>
+      <w:proofErr w:type="spellStart"/>
+      <w:r>
+        <w:t>ReLu</w:t>
+      </w:r>
+      <w:proofErr w:type="spellEnd"/>
     </w:p>
     <w:p>
       <w:pPr>
@@ -885,8 +991,13 @@
         <w:spacing w:line="256" w:lineRule="auto"/>
       </w:pPr>
       <w:r>
-        <w:t>2D Dense Layer: ReLu</w:t>
-      </w:r>
+        <w:t xml:space="preserve">2D Dense Layer: </w:t>
+      </w:r>
+      <w:proofErr w:type="spellStart"/>
+      <w:r>
+        <w:t>ReLu</w:t>
+      </w:r>
+      <w:proofErr w:type="spellEnd"/>
     </w:p>
     <w:p>
       <w:r>
@@ -903,7 +1014,15 @@
         <w:spacing w:line="256" w:lineRule="auto"/>
       </w:pPr>
       <w:r>
-        <w:t xml:space="preserve">2D convolution layer: ReLu </w:t>
+        <w:t xml:space="preserve">2D convolution layer: </w:t>
+      </w:r>
+      <w:proofErr w:type="spellStart"/>
+      <w:r>
+        <w:t>ReLu</w:t>
+      </w:r>
+      <w:proofErr w:type="spellEnd"/>
+      <w:r>
+        <w:t xml:space="preserve"> </w:t>
       </w:r>
     </w:p>
     <w:p>
@@ -916,7 +1035,15 @@
         <w:spacing w:line="256" w:lineRule="auto"/>
       </w:pPr>
       <w:r>
-        <w:t>2D convolution layer: apply a 2D max pooling -&gt; ReLu -&gt; Dropout</w:t>
+        <w:t xml:space="preserve">2D convolution layer: apply a 2D max pooling -&gt; </w:t>
+      </w:r>
+      <w:proofErr w:type="spellStart"/>
+      <w:r>
+        <w:t>ReLu</w:t>
+      </w:r>
+      <w:proofErr w:type="spellEnd"/>
+      <w:r>
+        <w:t xml:space="preserve"> -&gt; Dropout</w:t>
       </w:r>
     </w:p>
     <w:p>
@@ -929,7 +1056,15 @@
         <w:spacing w:line="256" w:lineRule="auto"/>
       </w:pPr>
       <w:r>
-        <w:t>2D convolution layer: apply a 2D max pooling -&gt; ReLu -&gt; Dropout</w:t>
+        <w:t xml:space="preserve">2D convolution layer: apply a 2D max pooling -&gt; </w:t>
+      </w:r>
+      <w:proofErr w:type="spellStart"/>
+      <w:r>
+        <w:t>ReLu</w:t>
+      </w:r>
+      <w:proofErr w:type="spellEnd"/>
+      <w:r>
+        <w:t xml:space="preserve"> -&gt; Dropout</w:t>
       </w:r>
     </w:p>
     <w:p>
@@ -942,7 +1077,15 @@
         <w:spacing w:line="256" w:lineRule="auto"/>
       </w:pPr>
       <w:r>
-        <w:t>2D Dense Layer: ReLu -&gt; Dropout</w:t>
+        <w:t xml:space="preserve">2D Dense Layer: </w:t>
+      </w:r>
+      <w:proofErr w:type="spellStart"/>
+      <w:r>
+        <w:t>ReLu</w:t>
+      </w:r>
+      <w:proofErr w:type="spellEnd"/>
+      <w:r>
+        <w:t xml:space="preserve"> -&gt; Dropout</w:t>
       </w:r>
     </w:p>
     <w:p>
@@ -955,7 +1098,15 @@
         <w:spacing w:line="256" w:lineRule="auto"/>
       </w:pPr>
       <w:r>
-        <w:t>2D Dense Layer: Log_softmax (Output)</w:t>
+        <w:t xml:space="preserve">2D Dense Layer: </w:t>
+      </w:r>
+      <w:proofErr w:type="spellStart"/>
+      <w:r>
+        <w:t>Log_softmax</w:t>
+      </w:r>
+      <w:proofErr w:type="spellEnd"/>
+      <w:r>
+        <w:t xml:space="preserve"> (Output)</w:t>
       </w:r>
     </w:p>
     <w:p>
@@ -1011,8 +1162,13 @@
         </w:numPr>
         <w:spacing w:line="256" w:lineRule="auto"/>
       </w:pPr>
-      <w:r>
-        <w:t>batch_size = 64</w:t>
+      <w:proofErr w:type="spellStart"/>
+      <w:r>
+        <w:t>batch_size</w:t>
+      </w:r>
+      <w:proofErr w:type="spellEnd"/>
+      <w:r>
+        <w:t xml:space="preserve"> = 64</w:t>
       </w:r>
     </w:p>
     <w:p>
@@ -1176,7 +1332,21 @@
       </w:r>
       <w:r>
         <w:br/>
-        <w:t>The Model 1 has a lower Loss and performs better than Model 2, the structure of Model 1 is an optimized CNN model based on the LeNet structure that exists. It greatly outperforms the custom CNN model that has been built over the range of epochs. Intuitively a similar trend can be also observed with the accuracy as the model 1 outperforms model 2 with a higher training accuracy.</w:t>
+        <w:t>The Model 1 has a lower Loss and performs better than Model 2, the structure of Model 1 is an optimized CNN model based on the</w:t>
+      </w:r>
+      <w:r>
+        <w:t xml:space="preserve"> existing</w:t>
+      </w:r>
+      <w:r>
+        <w:t xml:space="preserve"> </w:t>
+      </w:r>
+      <w:proofErr w:type="spellStart"/>
+      <w:r>
+        <w:t>LeNet</w:t>
+      </w:r>
+      <w:proofErr w:type="spellEnd"/>
+      <w:r>
+        <w:t xml:space="preserve"> structure. It greatly outperforms the custom CNN model that has been built over the range of epochs. Intuitively a similar trend can be also observed with the accuracy as the model 1 outperforms model 2 with a higher training accuracy.</w:t>
       </w:r>
     </w:p>
     <w:p/>
@@ -1211,37 +1381,302 @@
         <w:lastRenderedPageBreak/>
         <w:t>HW 1-2 Visualize the optimization process</w:t>
       </w:r>
-    </w:p>
-    <w:p>
-      <w:pPr>
+      <w:r>
         <w:rPr>
           <w:b/>
           <w:bCs/>
         </w:rPr>
-      </w:pPr>
+        <w:br/>
+      </w:r>
+      <w:r>
+        <w:t>GitHub Link:</w:t>
+      </w:r>
       <w:r>
         <w:rPr>
           <w:b/>
           <w:bCs/>
         </w:rPr>
-        <w:t>HW 1-2 Observe gradient norm during training</w:t>
-      </w:r>
-      <w:r>
-        <w:rPr>
-          <w:b/>
-          <w:bCs/>
-        </w:rPr>
-        <w:br/>
-      </w:r>
-      <w:r>
-        <w:t xml:space="preserve">GitHub Link: </w:t>
+        <w:t xml:space="preserve"> </w:t>
       </w:r>
       <w:hyperlink r:id="rId17" w:history="1">
         <w:r>
           <w:rPr>
             <w:rStyle w:val="Hyperlink"/>
           </w:rPr>
-          <w:t>Deep-Learning/HW1 grad_norm.ipynb at master · nik1097/Deep-Learning (github.com)</w:t>
+          <w:t xml:space="preserve">Deep-Learning/HW1 </w:t>
+        </w:r>
+        <w:proofErr w:type="spellStart"/>
+        <w:r>
+          <w:rPr>
+            <w:rStyle w:val="Hyperlink"/>
+          </w:rPr>
+          <w:t>PCA.ipynb</w:t>
+        </w:r>
+        <w:proofErr w:type="spellEnd"/>
+        <w:r>
+          <w:rPr>
+            <w:rStyle w:val="Hyperlink"/>
+          </w:rPr>
+          <w:t xml:space="preserve"> at master · nik1097/Deep-Learning (github.com)</w:t>
+        </w:r>
+      </w:hyperlink>
+    </w:p>
+    <w:p>
+      <w:r>
+        <w:t xml:space="preserve">Collect the weights every 3 epochs, and train 8 times. Reduce the dimension </w:t>
+      </w:r>
+      <w:r>
+        <w:t>of weights</w:t>
+      </w:r>
+      <w:r>
+        <w:t xml:space="preserve"> to 2 by </w:t>
+      </w:r>
+      <w:r>
+        <w:br/>
+        <w:t>PCA.</w:t>
+      </w:r>
+    </w:p>
+    <w:p>
+      <w:r>
+        <w:t xml:space="preserve">The below model is trained on the MNIST dataset. </w:t>
+      </w:r>
+      <w:r>
+        <w:br/>
+        <w:t>Training Set: 60,000 Testing set: 10,000</w:t>
+      </w:r>
+    </w:p>
+    <w:p>
+      <w:pPr>
+        <w:pStyle w:val="ListParagraph"/>
+        <w:numPr>
+          <w:ilvl w:val="0"/>
+          <w:numId w:val="6"/>
+        </w:numPr>
+        <w:spacing w:line="256" w:lineRule="auto"/>
+      </w:pPr>
+      <w:r>
+        <w:t>3 Dense Layers</w:t>
+      </w:r>
+    </w:p>
+    <w:p>
+      <w:pPr>
+        <w:pStyle w:val="ListParagraph"/>
+        <w:numPr>
+          <w:ilvl w:val="0"/>
+          <w:numId w:val="6"/>
+        </w:numPr>
+        <w:spacing w:line="256" w:lineRule="auto"/>
+      </w:pPr>
+      <w:r>
+        <w:t>Loss Function: Cross Entropy Loss</w:t>
+      </w:r>
+    </w:p>
+    <w:p>
+      <w:pPr>
+        <w:pStyle w:val="ListParagraph"/>
+        <w:numPr>
+          <w:ilvl w:val="0"/>
+          <w:numId w:val="6"/>
+        </w:numPr>
+        <w:spacing w:line="256" w:lineRule="auto"/>
+      </w:pPr>
+      <w:r>
+        <w:t>Optimizer: Adam</w:t>
+      </w:r>
+    </w:p>
+    <w:p>
+      <w:pPr>
+        <w:pStyle w:val="ListParagraph"/>
+        <w:numPr>
+          <w:ilvl w:val="0"/>
+          <w:numId w:val="6"/>
+        </w:numPr>
+        <w:spacing w:line="256" w:lineRule="auto"/>
+      </w:pPr>
+      <w:r>
+        <w:t xml:space="preserve">Learning Rate: </w:t>
+      </w:r>
+      <w:r>
+        <w:t>0.0004</w:t>
+      </w:r>
+    </w:p>
+    <w:p>
+      <w:pPr>
+        <w:pStyle w:val="ListParagraph"/>
+        <w:numPr>
+          <w:ilvl w:val="0"/>
+          <w:numId w:val="6"/>
+        </w:numPr>
+        <w:spacing w:line="256" w:lineRule="auto"/>
+      </w:pPr>
+      <w:r>
+        <w:t xml:space="preserve">Batch size: </w:t>
+      </w:r>
+      <w:r>
+        <w:t>1000</w:t>
+      </w:r>
+    </w:p>
+    <w:p>
+      <w:pPr>
+        <w:pStyle w:val="ListParagraph"/>
+        <w:numPr>
+          <w:ilvl w:val="0"/>
+          <w:numId w:val="6"/>
+        </w:numPr>
+        <w:spacing w:line="256" w:lineRule="auto"/>
+      </w:pPr>
+      <w:r>
+        <w:t xml:space="preserve">Activation Function: </w:t>
+      </w:r>
+      <w:proofErr w:type="spellStart"/>
+      <w:r>
+        <w:t>ReLu</w:t>
+      </w:r>
+      <w:proofErr w:type="spellEnd"/>
+    </w:p>
+    <w:p>
+      <w:r>
+        <w:rPr>
+          <w:noProof/>
+        </w:rPr>
+        <w:drawing>
+          <wp:inline distT="0" distB="0" distL="0" distR="0" wp14:anchorId="481747D6" wp14:editId="1DD28AE8">
+            <wp:extent cx="2763015" cy="1971449"/>
+            <wp:effectExtent l="0" t="0" r="0" b="0"/>
+            <wp:docPr id="7" name="Picture 7" descr="Chart, scatter chart&#10;&#10;Description automatically generated"/>
+            <wp:cNvGraphicFramePr>
+              <a:graphicFrameLocks xmlns:a="http://schemas.openxmlformats.org/drawingml/2006/main" noChangeAspect="1"/>
+            </wp:cNvGraphicFramePr>
+            <a:graphic xmlns:a="http://schemas.openxmlformats.org/drawingml/2006/main">
+              <a:graphicData uri="http://schemas.openxmlformats.org/drawingml/2006/picture">
+                <pic:pic xmlns:pic="http://schemas.openxmlformats.org/drawingml/2006/picture">
+                  <pic:nvPicPr>
+                    <pic:cNvPr id="7" name="Picture 7" descr="Chart, scatter chart&#10;&#10;Description automatically generated"/>
+                    <pic:cNvPicPr/>
+                  </pic:nvPicPr>
+                  <pic:blipFill>
+                    <a:blip r:embed="rId18">
+                      <a:extLst>
+                        <a:ext uri="{28A0092B-C50C-407E-A947-70E740481C1C}">
+                          <a14:useLocalDpi xmlns:a14="http://schemas.microsoft.com/office/drawing/2010/main" val="0"/>
+                        </a:ext>
+                      </a:extLst>
+                    </a:blip>
+                    <a:stretch>
+                      <a:fillRect/>
+                    </a:stretch>
+                  </pic:blipFill>
+                  <pic:spPr>
+                    <a:xfrm>
+                      <a:off x="0" y="0"/>
+                      <a:ext cx="2783166" cy="1985827"/>
+                    </a:xfrm>
+                    <a:prstGeom prst="rect">
+                      <a:avLst/>
+                    </a:prstGeom>
+                  </pic:spPr>
+                </pic:pic>
+              </a:graphicData>
+            </a:graphic>
+          </wp:inline>
+        </w:drawing>
+      </w:r>
+      <w:r>
+        <w:rPr>
+          <w:noProof/>
+        </w:rPr>
+        <w:drawing>
+          <wp:inline distT="0" distB="0" distL="0" distR="0" wp14:anchorId="0142E7D3" wp14:editId="3298BC68">
+            <wp:extent cx="2724150" cy="1943718"/>
+            <wp:effectExtent l="0" t="0" r="0" b="0"/>
+            <wp:docPr id="12" name="Picture 12" descr="Chart, scatter chart&#10;&#10;Description automatically generated"/>
+            <wp:cNvGraphicFramePr>
+              <a:graphicFrameLocks xmlns:a="http://schemas.openxmlformats.org/drawingml/2006/main" noChangeAspect="1"/>
+            </wp:cNvGraphicFramePr>
+            <a:graphic xmlns:a="http://schemas.openxmlformats.org/drawingml/2006/main">
+              <a:graphicData uri="http://schemas.openxmlformats.org/drawingml/2006/picture">
+                <pic:pic xmlns:pic="http://schemas.openxmlformats.org/drawingml/2006/picture">
+                  <pic:nvPicPr>
+                    <pic:cNvPr id="12" name="Picture 12" descr="Chart, scatter chart&#10;&#10;Description automatically generated"/>
+                    <pic:cNvPicPr/>
+                  </pic:nvPicPr>
+                  <pic:blipFill>
+                    <a:blip r:embed="rId19">
+                      <a:extLst>
+                        <a:ext uri="{28A0092B-C50C-407E-A947-70E740481C1C}">
+                          <a14:useLocalDpi xmlns:a14="http://schemas.microsoft.com/office/drawing/2010/main" val="0"/>
+                        </a:ext>
+                      </a:extLst>
+                    </a:blip>
+                    <a:stretch>
+                      <a:fillRect/>
+                    </a:stretch>
+                  </pic:blipFill>
+                  <pic:spPr>
+                    <a:xfrm>
+                      <a:off x="0" y="0"/>
+                      <a:ext cx="2751844" cy="1963478"/>
+                    </a:xfrm>
+                    <a:prstGeom prst="rect">
+                      <a:avLst/>
+                    </a:prstGeom>
+                  </pic:spPr>
+                </pic:pic>
+              </a:graphicData>
+            </a:graphic>
+          </wp:inline>
+        </w:drawing>
+      </w:r>
+    </w:p>
+    <w:p>
+      <w:r>
+        <w:t>The collected weights are displayed in the above graph after the PCA algorithm has been applied on them. This shows reduction in the dimensions of the initial weights that were present. Initially we had 8240 parameters or weights for each model, after applying PCA on the models which were trained 8 times for 45 epochs we get the above graph.</w:t>
+      </w:r>
+    </w:p>
+    <w:p>
+      <w:pPr>
+        <w:rPr>
+          <w:b/>
+          <w:bCs/>
+        </w:rPr>
+      </w:pPr>
+      <w:r>
+        <w:rPr>
+          <w:b/>
+          <w:bCs/>
+        </w:rPr>
+        <w:t>HW 1-2 Observe gradient norm during training</w:t>
+      </w:r>
+      <w:r>
+        <w:rPr>
+          <w:b/>
+          <w:bCs/>
+        </w:rPr>
+        <w:br/>
+      </w:r>
+      <w:r>
+        <w:t xml:space="preserve">GitHub Link: </w:t>
+      </w:r>
+      <w:hyperlink r:id="rId20" w:history="1">
+        <w:r>
+          <w:rPr>
+            <w:rStyle w:val="Hyperlink"/>
+          </w:rPr>
+          <w:t xml:space="preserve">Deep-Learning/HW1 </w:t>
+        </w:r>
+        <w:proofErr w:type="spellStart"/>
+        <w:r>
+          <w:rPr>
+            <w:rStyle w:val="Hyperlink"/>
+          </w:rPr>
+          <w:t>grad_norm.ipynb</w:t>
+        </w:r>
+        <w:proofErr w:type="spellEnd"/>
+        <w:r>
+          <w:rPr>
+            <w:rStyle w:val="Hyperlink"/>
+          </w:rPr>
+          <w:t xml:space="preserve"> at master · nik1097/Deep-Learning (github.com)</w:t>
         </w:r>
       </w:hyperlink>
     </w:p>
@@ -1295,7 +1730,7 @@
                     </pic:cNvPicPr>
                   </pic:nvPicPr>
                   <pic:blipFill>
-                    <a:blip r:embed="rId18">
+                    <a:blip r:embed="rId21">
                       <a:extLst>
                         <a:ext uri="{28A0092B-C50C-407E-A947-70E740481C1C}">
                           <a14:useLocalDpi xmlns:a14="http://schemas.microsoft.com/office/drawing/2010/main" val="0"/>
@@ -1329,6 +1764,7 @@
     </w:p>
     <w:p>
       <w:r>
+        <w:lastRenderedPageBreak/>
         <w:t>Below is a graph for loss across the epochs</w:t>
       </w:r>
     </w:p>
@@ -1341,9 +1777,9 @@
           <w:noProof/>
         </w:rPr>
         <w:drawing>
-          <wp:inline distT="0" distB="0" distL="0" distR="0" wp14:anchorId="5BE56E0D" wp14:editId="67EB9A6D">
-            <wp:extent cx="5046345" cy="2278380"/>
-            <wp:effectExtent l="0" t="0" r="1905" b="7620"/>
+          <wp:inline distT="0" distB="0" distL="0" distR="0" wp14:anchorId="5BE56E0D" wp14:editId="52B9742B">
+            <wp:extent cx="4978835" cy="2247900"/>
+            <wp:effectExtent l="0" t="0" r="0" b="0"/>
             <wp:docPr id="15" name="Picture 15"/>
             <wp:cNvGraphicFramePr>
               <a:graphicFrameLocks xmlns:a="http://schemas.openxmlformats.org/drawingml/2006/main" noChangeAspect="1"/>
@@ -1358,7 +1794,7 @@
                     </pic:cNvPicPr>
                   </pic:nvPicPr>
                   <pic:blipFill>
-                    <a:blip r:embed="rId19">
+                    <a:blip r:embed="rId22">
                       <a:extLst>
                         <a:ext uri="{28A0092B-C50C-407E-A947-70E740481C1C}">
                           <a14:useLocalDpi xmlns:a14="http://schemas.microsoft.com/office/drawing/2010/main" val="0"/>
@@ -1373,7 +1809,7 @@
                   <pic:spPr bwMode="auto">
                     <a:xfrm>
                       <a:off x="0" y="0"/>
-                      <a:ext cx="5046345" cy="2278380"/>
+                      <a:ext cx="4980344" cy="2248581"/>
                     </a:xfrm>
                     <a:prstGeom prst="rect">
                       <a:avLst/>
@@ -1406,11 +1842,6 @@
       </w:r>
     </w:p>
     <w:p/>
-    <w:p/>
-    <w:p/>
-    <w:p/>
-    <w:p/>
-    <w:p/>
     <w:p>
       <w:pPr>
         <w:rPr>
@@ -1423,7 +1854,6 @@
           <w:b/>
           <w:bCs/>
         </w:rPr>
-        <w:lastRenderedPageBreak/>
         <w:t>HW 1-3 Can network fit random labels?</w:t>
       </w:r>
       <w:r>
@@ -1436,12 +1866,26 @@
       <w:r>
         <w:t xml:space="preserve">GitHub Link: </w:t>
       </w:r>
-      <w:hyperlink r:id="rId20" w:history="1">
+      <w:hyperlink r:id="rId23" w:history="1">
         <w:r>
           <w:rPr>
             <w:rStyle w:val="Hyperlink"/>
           </w:rPr>
-          <w:t>Deep-Learning/HW1 rand_label_fit.ipynb at master · nik1097/Deep-Learning (github.com)</w:t>
+          <w:t xml:space="preserve">Deep-Learning/HW1 </w:t>
+        </w:r>
+        <w:proofErr w:type="spellStart"/>
+        <w:r>
+          <w:rPr>
+            <w:rStyle w:val="Hyperlink"/>
+          </w:rPr>
+          <w:t>rand_label_fit.ipynb</w:t>
+        </w:r>
+        <w:proofErr w:type="spellEnd"/>
+        <w:r>
+          <w:rPr>
+            <w:rStyle w:val="Hyperlink"/>
+          </w:rPr>
+          <w:t xml:space="preserve"> at master · nik1097/Deep-Learning (github.com)</w:t>
         </w:r>
       </w:hyperlink>
     </w:p>
@@ -1456,7 +1900,15 @@
     </w:p>
     <w:p>
       <w:r>
-        <w:t>Model 1: CNN (LeNet)</w:t>
+        <w:t>Model 1: CNN (</w:t>
+      </w:r>
+      <w:proofErr w:type="spellStart"/>
+      <w:r>
+        <w:t>LeNet</w:t>
+      </w:r>
+      <w:proofErr w:type="spellEnd"/>
+      <w:r>
+        <w:t>)</w:t>
       </w:r>
     </w:p>
     <w:p>
@@ -1479,9 +1931,11 @@
         </w:rPr>
         <w:t xml:space="preserve"> -&gt; </w:t>
       </w:r>
+      <w:proofErr w:type="spellStart"/>
       <w:r>
         <w:t>ReLu</w:t>
       </w:r>
+      <w:proofErr w:type="spellEnd"/>
     </w:p>
     <w:p>
       <w:pPr>
@@ -1493,8 +1947,13 @@
         <w:spacing w:line="256" w:lineRule="auto"/>
       </w:pPr>
       <w:r>
-        <w:t>2D convolution layer: apply a 2D max pooling -&gt; ReLu</w:t>
-      </w:r>
+        <w:t xml:space="preserve">2D convolution layer: apply a 2D max pooling -&gt; </w:t>
+      </w:r>
+      <w:proofErr w:type="spellStart"/>
+      <w:r>
+        <w:t>ReLu</w:t>
+      </w:r>
+      <w:proofErr w:type="spellEnd"/>
     </w:p>
     <w:p>
       <w:pPr>
@@ -1506,8 +1965,13 @@
         <w:spacing w:line="256" w:lineRule="auto"/>
       </w:pPr>
       <w:r>
-        <w:t>2D Dense Layer: ReLu</w:t>
-      </w:r>
+        <w:t xml:space="preserve">2D Dense Layer: </w:t>
+      </w:r>
+      <w:proofErr w:type="spellStart"/>
+      <w:r>
+        <w:t>ReLu</w:t>
+      </w:r>
+      <w:proofErr w:type="spellEnd"/>
     </w:p>
     <w:p>
       <w:pPr>
@@ -1519,8 +1983,13 @@
         <w:spacing w:line="256" w:lineRule="auto"/>
       </w:pPr>
       <w:r>
-        <w:t>2D Dense Layer: ReLu</w:t>
-      </w:r>
+        <w:t xml:space="preserve">2D Dense Layer: </w:t>
+      </w:r>
+      <w:proofErr w:type="spellStart"/>
+      <w:r>
+        <w:t>ReLu</w:t>
+      </w:r>
+      <w:proofErr w:type="spellEnd"/>
     </w:p>
     <w:p>
       <w:r>
@@ -1562,8 +2031,13 @@
         </w:numPr>
         <w:spacing w:line="256" w:lineRule="auto"/>
       </w:pPr>
-      <w:r>
-        <w:t>train_batch_size = 100</w:t>
+      <w:proofErr w:type="spellStart"/>
+      <w:r>
+        <w:t>train_batch_size</w:t>
+      </w:r>
+      <w:proofErr w:type="spellEnd"/>
+      <w:r>
+        <w:t xml:space="preserve"> = 100</w:t>
       </w:r>
     </w:p>
     <w:p>
@@ -1575,8 +2049,13 @@
         </w:numPr>
         <w:spacing w:line="256" w:lineRule="auto"/>
       </w:pPr>
-      <w:r>
-        <w:t>test_batch_size = 100</w:t>
+      <w:proofErr w:type="spellStart"/>
+      <w:r>
+        <w:t>test_batch_size</w:t>
+      </w:r>
+      <w:proofErr w:type="spellEnd"/>
+      <w:r>
+        <w:t xml:space="preserve"> = 100</w:t>
       </w:r>
     </w:p>
     <w:p>
@@ -1613,6 +2092,7 @@
         <w:rPr>
           <w:noProof/>
         </w:rPr>
+        <w:lastRenderedPageBreak/>
         <w:drawing>
           <wp:inline distT="0" distB="0" distL="0" distR="0" wp14:anchorId="0BBBD513" wp14:editId="2BC333CB">
             <wp:extent cx="4738370" cy="2547620"/>
@@ -1631,7 +2111,7 @@
                     </pic:cNvPicPr>
                   </pic:nvPicPr>
                   <pic:blipFill>
-                    <a:blip r:embed="rId21">
+                    <a:blip r:embed="rId24">
                       <a:extLst>
                         <a:ext uri="{28A0092B-C50C-407E-A947-70E740481C1C}">
                           <a14:useLocalDpi xmlns:a14="http://schemas.microsoft.com/office/drawing/2010/main" val="0"/>
@@ -1676,62 +2156,43 @@
           <w:bCs/>
         </w:rPr>
       </w:pPr>
-    </w:p>
-    <w:p>
-      <w:pPr>
+      <w:r>
         <w:rPr>
           <w:b/>
           <w:bCs/>
         </w:rPr>
-      </w:pPr>
-    </w:p>
-    <w:p>
-      <w:pPr>
+        <w:t>HW 1-3 Number of parameters vs Generalization</w:t>
+      </w:r>
+      <w:r>
         <w:rPr>
           <w:b/>
           <w:bCs/>
         </w:rPr>
-      </w:pPr>
-    </w:p>
-    <w:p>
-      <w:pPr>
-        <w:rPr>
-          <w:b/>
-          <w:bCs/>
-        </w:rPr>
-      </w:pPr>
-    </w:p>
-    <w:p>
-      <w:pPr>
-        <w:rPr>
-          <w:b/>
-          <w:bCs/>
-        </w:rPr>
-      </w:pPr>
-      <w:r>
-        <w:rPr>
-          <w:b/>
-          <w:bCs/>
-        </w:rPr>
-        <w:lastRenderedPageBreak/>
-        <w:t>HW 1-3 Number of parameters vs Generalization</w:t>
-      </w:r>
-      <w:r>
-        <w:rPr>
-          <w:b/>
-          <w:bCs/>
-        </w:rPr>
         <w:br/>
       </w:r>
       <w:r>
         <w:t xml:space="preserve">GitHub Link: </w:t>
       </w:r>
-      <w:hyperlink r:id="rId22" w:history="1">
+      <w:hyperlink r:id="rId25" w:history="1">
         <w:r>
           <w:rPr>
             <w:rStyle w:val="Hyperlink"/>
           </w:rPr>
-          <w:t>Deep-Learning/HW1 param_compare.ipynb at master · nik1097/Deep-Learning (github.com)</w:t>
+          <w:t xml:space="preserve">Deep-Learning/HW1 </w:t>
+        </w:r>
+        <w:proofErr w:type="spellStart"/>
+        <w:r>
+          <w:rPr>
+            <w:rStyle w:val="Hyperlink"/>
+          </w:rPr>
+          <w:t>param_compare.ipynb</w:t>
+        </w:r>
+        <w:proofErr w:type="spellEnd"/>
+        <w:r>
+          <w:rPr>
+            <w:rStyle w:val="Hyperlink"/>
+          </w:rPr>
+          <w:t xml:space="preserve"> at master · nik1097/Deep-Learning (github.com)</w:t>
         </w:r>
       </w:hyperlink>
     </w:p>
@@ -1819,8 +2280,13 @@
         <w:spacing w:line="256" w:lineRule="auto"/>
       </w:pPr>
       <w:r>
-        <w:t>Activation Function: ReLu</w:t>
-      </w:r>
+        <w:t xml:space="preserve">Activation Function: </w:t>
+      </w:r>
+      <w:proofErr w:type="spellStart"/>
+      <w:r>
+        <w:t>ReLu</w:t>
+      </w:r>
+      <w:proofErr w:type="spellEnd"/>
     </w:p>
     <w:p>
       <w:r>
@@ -1840,6 +2306,7 @@
         <w:jc w:val="center"/>
       </w:pPr>
       <w:r>
+        <w:lastRenderedPageBreak/>
         <w:br/>
       </w:r>
       <w:r>
@@ -1864,7 +2331,7 @@
                     </pic:cNvPicPr>
                   </pic:nvPicPr>
                   <pic:blipFill>
-                    <a:blip r:embed="rId23">
+                    <a:blip r:embed="rId26">
                       <a:extLst>
                         <a:ext uri="{28A0092B-C50C-407E-A947-70E740481C1C}">
                           <a14:useLocalDpi xmlns:a14="http://schemas.microsoft.com/office/drawing/2010/main" val="0"/>
@@ -1932,7 +2399,7 @@
                     </pic:cNvPicPr>
                   </pic:nvPicPr>
                   <pic:blipFill>
-                    <a:blip r:embed="rId24">
+                    <a:blip r:embed="rId27">
                       <a:extLst>
                         <a:ext uri="{28A0092B-C50C-407E-A947-70E740481C1C}">
                           <a14:useLocalDpi xmlns:a14="http://schemas.microsoft.com/office/drawing/2010/main" val="0"/>
@@ -1975,12 +2442,17 @@
     </w:p>
     <w:p>
       <w:r>
-        <w:lastRenderedPageBreak/>
         <w:t xml:space="preserve">As it can be seen from the above graphs with increase in number of parameters the difference between the train and test loss/accuracy increases. The test loss starts plateauing much before the training loss or accuracy. </w:t>
       </w:r>
       <w:r>
         <w:br/>
-        <w:t>This is due to overfitting as there are more number of parameters for the model to train. Although this increases the accuracy and decreases loss in training, we must aim to reduce the difference in between train and test loss/accuracy to avoid overfitting. Due to limitations in computing power, I was unable to further increase the number of parameters, but the trend can be inferred from the above graphs.</w:t>
+        <w:t xml:space="preserve">This is due to overfitting as there are </w:t>
+      </w:r>
+      <w:r>
+        <w:t>a greater</w:t>
+      </w:r>
+      <w:r>
+        <w:t xml:space="preserve"> number of parameters for the model to train. Although this increases the accuracy and decreases loss in training, we must aim to reduce the difference in between train and test loss/accuracy to avoid overfitting. Due to limitations in computing power, I was unable to further increase the number of parameters, but the trend can be inferred from the above graphs.</w:t>
       </w:r>
     </w:p>
     <w:p>
@@ -2005,11 +2477,921 @@
         <w:br/>
         <w:t>Part 1</w:t>
       </w:r>
+      <w:r>
+        <w:rPr>
+          <w:b/>
+          <w:bCs/>
+        </w:rPr>
+        <w:br/>
+      </w:r>
+      <w:r>
+        <w:t>GitHub Link</w:t>
+      </w:r>
+      <w:r>
+        <w:t xml:space="preserve">: </w:t>
+      </w:r>
+      <w:hyperlink r:id="rId28" w:history="1">
+        <w:r>
+          <w:rPr>
+            <w:rStyle w:val="Hyperlink"/>
+          </w:rPr>
+          <w:t xml:space="preserve">Deep-Learning/HW1 Flat vs General </w:t>
+        </w:r>
+        <w:proofErr w:type="spellStart"/>
+        <w:r>
+          <w:rPr>
+            <w:rStyle w:val="Hyperlink"/>
+          </w:rPr>
+          <w:t>interpolation.ipynb</w:t>
+        </w:r>
+        <w:proofErr w:type="spellEnd"/>
+        <w:r>
+          <w:rPr>
+            <w:rStyle w:val="Hyperlink"/>
+          </w:rPr>
+          <w:t xml:space="preserve"> at master · nik1097/Deep-Learning (github.com)</w:t>
+        </w:r>
+      </w:hyperlink>
+    </w:p>
+    <w:p>
+      <w:r>
+        <w:t xml:space="preserve">The below model is trained on the MNIST dataset. </w:t>
+      </w:r>
+      <w:r>
+        <w:br/>
+        <w:t>Training Set: 60,000 Testing set: 10,000</w:t>
+      </w:r>
+    </w:p>
+    <w:p>
+      <w:pPr>
+        <w:pStyle w:val="ListParagraph"/>
+        <w:numPr>
+          <w:ilvl w:val="0"/>
+          <w:numId w:val="6"/>
+        </w:numPr>
+        <w:spacing w:line="256" w:lineRule="auto"/>
+      </w:pPr>
+      <w:r>
+        <w:t>3 Dense Layers, 2 convolution layers</w:t>
+      </w:r>
+    </w:p>
+    <w:p>
+      <w:pPr>
+        <w:pStyle w:val="ListParagraph"/>
+        <w:numPr>
+          <w:ilvl w:val="0"/>
+          <w:numId w:val="6"/>
+        </w:numPr>
+        <w:spacing w:line="256" w:lineRule="auto"/>
+      </w:pPr>
+      <w:r>
+        <w:t>Loss Function: Cross Entropy Loss</w:t>
+      </w:r>
+    </w:p>
+    <w:p>
+      <w:pPr>
+        <w:pStyle w:val="ListParagraph"/>
+        <w:numPr>
+          <w:ilvl w:val="0"/>
+          <w:numId w:val="6"/>
+        </w:numPr>
+        <w:spacing w:line="256" w:lineRule="auto"/>
+      </w:pPr>
+      <w:r>
+        <w:lastRenderedPageBreak/>
+        <w:t>Optimizer: SGD</w:t>
+      </w:r>
+    </w:p>
+    <w:p>
+      <w:pPr>
+        <w:pStyle w:val="ListParagraph"/>
+        <w:numPr>
+          <w:ilvl w:val="0"/>
+          <w:numId w:val="6"/>
+        </w:numPr>
+        <w:spacing w:line="256" w:lineRule="auto"/>
+      </w:pPr>
+      <w:r>
+        <w:t>Learning Rate: 1e-3, 1e -2</w:t>
+      </w:r>
+    </w:p>
+    <w:p>
+      <w:pPr>
+        <w:pStyle w:val="ListParagraph"/>
+        <w:numPr>
+          <w:ilvl w:val="0"/>
+          <w:numId w:val="6"/>
+        </w:numPr>
+        <w:spacing w:line="256" w:lineRule="auto"/>
+      </w:pPr>
+      <w:r>
+        <w:t>Batch size: 100, 500</w:t>
+      </w:r>
+    </w:p>
+    <w:p>
+      <w:pPr>
+        <w:pStyle w:val="ListParagraph"/>
+        <w:numPr>
+          <w:ilvl w:val="0"/>
+          <w:numId w:val="6"/>
+        </w:numPr>
+        <w:spacing w:line="256" w:lineRule="auto"/>
+      </w:pPr>
+      <w:r>
+        <w:t xml:space="preserve">Activation Function: </w:t>
+      </w:r>
+      <w:proofErr w:type="spellStart"/>
+      <w:r>
+        <w:t>ReLu</w:t>
+      </w:r>
+      <w:proofErr w:type="spellEnd"/>
     </w:p>
     <w:p/>
+    <w:p>
+      <w:pPr>
+        <w:pStyle w:val="ListParagraph"/>
+        <w:numPr>
+          <w:ilvl w:val="0"/>
+          <w:numId w:val="10"/>
+        </w:numPr>
+      </w:pPr>
+      <w:r>
+        <w:t>Overview of Process</w:t>
+      </w:r>
+      <w:r>
+        <w:br/>
+        <w:t>We train the models with varying batch sizes and collect their weights.</w:t>
+      </w:r>
+    </w:p>
+    <w:p>
+      <w:pPr>
+        <w:pStyle w:val="ListParagraph"/>
+        <w:numPr>
+          <w:ilvl w:val="0"/>
+          <w:numId w:val="10"/>
+        </w:numPr>
+        <w:rPr>
+          <w:rStyle w:val="normaltextrun"/>
+          <w:rFonts w:ascii="Century Gothic" w:hAnsi="Century Gothic"/>
+          <w:color w:val="000000"/>
+          <w:shd w:val="clear" w:color="auto" w:fill="FFFFFF"/>
+        </w:rPr>
+      </w:pPr>
+      <w:r>
+        <w:t xml:space="preserve">We then use the formula </w:t>
+      </w:r>
+      <w:r>
+        <w:t>“(1-alpha) *</w:t>
+      </w:r>
+      <w:r>
+        <w:t xml:space="preserve"> </w:t>
+      </w:r>
+      <w:r>
+        <w:t>batch1_param + alpha</w:t>
+      </w:r>
+      <w:r>
+        <w:t xml:space="preserve"> </w:t>
+      </w:r>
+      <w:r>
+        <w:t>*</w:t>
+      </w:r>
+      <w:r>
+        <w:t xml:space="preserve"> </w:t>
+      </w:r>
+      <w:r>
+        <w:t>batch2_param” to calculate their interpolation ratio.</w:t>
+      </w:r>
+    </w:p>
+    <w:p>
+      <w:pPr>
+        <w:pStyle w:val="ListParagraph"/>
+        <w:numPr>
+          <w:ilvl w:val="0"/>
+          <w:numId w:val="10"/>
+        </w:numPr>
+      </w:pPr>
+      <w:r>
+        <w:t xml:space="preserve">We then create 50 models with the new values of weights that is substituted by the interpolation ratio. </w:t>
+      </w:r>
+    </w:p>
+    <w:p>
+      <w:pPr>
+        <w:pStyle w:val="ListParagraph"/>
+        <w:numPr>
+          <w:ilvl w:val="0"/>
+          <w:numId w:val="10"/>
+        </w:numPr>
+      </w:pPr>
+      <w:r>
+        <w:t>We then capture the new model’s loss and accuracy to plot them in a single graph that contains the loss and accuracy for both the models of varying batch size</w:t>
+      </w:r>
+      <w:r>
+        <w:t>.</w:t>
+      </w:r>
+    </w:p>
+    <w:p>
+      <w:r>
+        <w:rPr>
+          <w:noProof/>
+        </w:rPr>
+        <w:drawing>
+          <wp:inline distT="0" distB="0" distL="0" distR="0" wp14:anchorId="2373494E" wp14:editId="1006559B">
+            <wp:extent cx="2778760" cy="1846930"/>
+            <wp:effectExtent l="0" t="0" r="2540" b="1270"/>
+            <wp:docPr id="1" name="Picture 1" descr="Chart, line chart&#10;&#10;Description automatically generated"/>
+            <wp:cNvGraphicFramePr>
+              <a:graphicFrameLocks xmlns:a="http://schemas.openxmlformats.org/drawingml/2006/main" noChangeAspect="1"/>
+            </wp:cNvGraphicFramePr>
+            <a:graphic xmlns:a="http://schemas.openxmlformats.org/drawingml/2006/main">
+              <a:graphicData uri="http://schemas.openxmlformats.org/drawingml/2006/picture">
+                <pic:pic xmlns:pic="http://schemas.openxmlformats.org/drawingml/2006/picture">
+                  <pic:nvPicPr>
+                    <pic:cNvPr id="1" name="Picture 1" descr="Chart, line chart&#10;&#10;Description automatically generated"/>
+                    <pic:cNvPicPr/>
+                  </pic:nvPicPr>
+                  <pic:blipFill>
+                    <a:blip r:embed="rId29">
+                      <a:extLst>
+                        <a:ext uri="{28A0092B-C50C-407E-A947-70E740481C1C}">
+                          <a14:useLocalDpi xmlns:a14="http://schemas.microsoft.com/office/drawing/2010/main" val="0"/>
+                        </a:ext>
+                      </a:extLst>
+                    </a:blip>
+                    <a:stretch>
+                      <a:fillRect/>
+                    </a:stretch>
+                  </pic:blipFill>
+                  <pic:spPr>
+                    <a:xfrm>
+                      <a:off x="0" y="0"/>
+                      <a:ext cx="2803173" cy="1863156"/>
+                    </a:xfrm>
+                    <a:prstGeom prst="rect">
+                      <a:avLst/>
+                    </a:prstGeom>
+                  </pic:spPr>
+                </pic:pic>
+              </a:graphicData>
+            </a:graphic>
+          </wp:inline>
+        </w:drawing>
+      </w:r>
+      <w:r>
+        <w:rPr>
+          <w:noProof/>
+        </w:rPr>
+        <w:drawing>
+          <wp:inline distT="0" distB="0" distL="0" distR="0" wp14:anchorId="779F528A" wp14:editId="15DBD5F7">
+            <wp:extent cx="2514600" cy="1888484"/>
+            <wp:effectExtent l="0" t="0" r="0" b="0"/>
+            <wp:docPr id="3" name="Picture 3" descr="A picture containing shape&#10;&#10;Description automatically generated"/>
+            <wp:cNvGraphicFramePr>
+              <a:graphicFrameLocks xmlns:a="http://schemas.openxmlformats.org/drawingml/2006/main" noChangeAspect="1"/>
+            </wp:cNvGraphicFramePr>
+            <a:graphic xmlns:a="http://schemas.openxmlformats.org/drawingml/2006/main">
+              <a:graphicData uri="http://schemas.openxmlformats.org/drawingml/2006/picture">
+                <pic:pic xmlns:pic="http://schemas.openxmlformats.org/drawingml/2006/picture">
+                  <pic:nvPicPr>
+                    <pic:cNvPr id="3" name="Picture 3" descr="A picture containing shape&#10;&#10;Description automatically generated"/>
+                    <pic:cNvPicPr/>
+                  </pic:nvPicPr>
+                  <pic:blipFill>
+                    <a:blip r:embed="rId30">
+                      <a:extLst>
+                        <a:ext uri="{28A0092B-C50C-407E-A947-70E740481C1C}">
+                          <a14:useLocalDpi xmlns:a14="http://schemas.microsoft.com/office/drawing/2010/main" val="0"/>
+                        </a:ext>
+                      </a:extLst>
+                    </a:blip>
+                    <a:stretch>
+                      <a:fillRect/>
+                    </a:stretch>
+                  </pic:blipFill>
+                  <pic:spPr>
+                    <a:xfrm>
+                      <a:off x="0" y="0"/>
+                      <a:ext cx="2530431" cy="1900373"/>
+                    </a:xfrm>
+                    <a:prstGeom prst="rect">
+                      <a:avLst/>
+                    </a:prstGeom>
+                  </pic:spPr>
+                </pic:pic>
+              </a:graphicData>
+            </a:graphic>
+          </wp:inline>
+        </w:drawing>
+      </w:r>
+    </w:p>
+    <w:p>
+      <w:pPr>
+        <w:jc w:val="center"/>
+      </w:pPr>
+      <w:r>
+        <w:rPr>
+          <w:noProof/>
+        </w:rPr>
+        <w:drawing>
+          <wp:inline distT="0" distB="0" distL="0" distR="0" wp14:anchorId="257065B6" wp14:editId="4AB31C71">
+            <wp:extent cx="4331335" cy="2129677"/>
+            <wp:effectExtent l="0" t="0" r="0" b="4445"/>
+            <wp:docPr id="4" name="Picture 4" descr="Shape&#10;&#10;Description automatically generated"/>
+            <wp:cNvGraphicFramePr>
+              <a:graphicFrameLocks xmlns:a="http://schemas.openxmlformats.org/drawingml/2006/main" noChangeAspect="1"/>
+            </wp:cNvGraphicFramePr>
+            <a:graphic xmlns:a="http://schemas.openxmlformats.org/drawingml/2006/main">
+              <a:graphicData uri="http://schemas.openxmlformats.org/drawingml/2006/picture">
+                <pic:pic xmlns:pic="http://schemas.openxmlformats.org/drawingml/2006/picture">
+                  <pic:nvPicPr>
+                    <pic:cNvPr id="4" name="Picture 4" descr="Shape&#10;&#10;Description automatically generated"/>
+                    <pic:cNvPicPr/>
+                  </pic:nvPicPr>
+                  <pic:blipFill>
+                    <a:blip r:embed="rId31">
+                      <a:extLst>
+                        <a:ext uri="{28A0092B-C50C-407E-A947-70E740481C1C}">
+                          <a14:useLocalDpi xmlns:a14="http://schemas.microsoft.com/office/drawing/2010/main" val="0"/>
+                        </a:ext>
+                      </a:extLst>
+                    </a:blip>
+                    <a:stretch>
+                      <a:fillRect/>
+                    </a:stretch>
+                  </pic:blipFill>
+                  <pic:spPr>
+                    <a:xfrm>
+                      <a:off x="0" y="0"/>
+                      <a:ext cx="4350675" cy="2139186"/>
+                    </a:xfrm>
+                    <a:prstGeom prst="rect">
+                      <a:avLst/>
+                    </a:prstGeom>
+                  </pic:spPr>
+                </pic:pic>
+              </a:graphicData>
+            </a:graphic>
+          </wp:inline>
+        </w:drawing>
+      </w:r>
+    </w:p>
+    <w:p>
+      <w:r>
+        <w:t>Learning Rate 1e-2</w:t>
+      </w:r>
+    </w:p>
     <w:p/>
+    <w:p>
+      <w:r>
+        <w:rPr>
+          <w:noProof/>
+        </w:rPr>
+        <w:lastRenderedPageBreak/>
+        <w:drawing>
+          <wp:inline distT="0" distB="0" distL="0" distR="0" wp14:anchorId="020C8B1A" wp14:editId="1703F50C">
+            <wp:extent cx="2714625" cy="1692296"/>
+            <wp:effectExtent l="0" t="0" r="0" b="3175"/>
+            <wp:docPr id="5" name="Picture 5" descr="Shape, square&#10;&#10;Description automatically generated"/>
+            <wp:cNvGraphicFramePr>
+              <a:graphicFrameLocks xmlns:a="http://schemas.openxmlformats.org/drawingml/2006/main" noChangeAspect="1"/>
+            </wp:cNvGraphicFramePr>
+            <a:graphic xmlns:a="http://schemas.openxmlformats.org/drawingml/2006/main">
+              <a:graphicData uri="http://schemas.openxmlformats.org/drawingml/2006/picture">
+                <pic:pic xmlns:pic="http://schemas.openxmlformats.org/drawingml/2006/picture">
+                  <pic:nvPicPr>
+                    <pic:cNvPr id="5" name="Picture 5" descr="Shape, square&#10;&#10;Description automatically generated"/>
+                    <pic:cNvPicPr/>
+                  </pic:nvPicPr>
+                  <pic:blipFill>
+                    <a:blip r:embed="rId32">
+                      <a:extLst>
+                        <a:ext uri="{28A0092B-C50C-407E-A947-70E740481C1C}">
+                          <a14:useLocalDpi xmlns:a14="http://schemas.microsoft.com/office/drawing/2010/main" val="0"/>
+                        </a:ext>
+                      </a:extLst>
+                    </a:blip>
+                    <a:stretch>
+                      <a:fillRect/>
+                    </a:stretch>
+                  </pic:blipFill>
+                  <pic:spPr>
+                    <a:xfrm>
+                      <a:off x="0" y="0"/>
+                      <a:ext cx="2720498" cy="1695957"/>
+                    </a:xfrm>
+                    <a:prstGeom prst="rect">
+                      <a:avLst/>
+                    </a:prstGeom>
+                  </pic:spPr>
+                </pic:pic>
+              </a:graphicData>
+            </a:graphic>
+          </wp:inline>
+        </w:drawing>
+      </w:r>
+      <w:r>
+        <w:rPr>
+          <w:noProof/>
+        </w:rPr>
+        <w:t xml:space="preserve"> </w:t>
+      </w:r>
+      <w:r>
+        <w:rPr>
+          <w:noProof/>
+        </w:rPr>
+        <w:drawing>
+          <wp:inline distT="0" distB="0" distL="0" distR="0" wp14:anchorId="470974E8" wp14:editId="630276A6">
+            <wp:extent cx="2841470" cy="1657350"/>
+            <wp:effectExtent l="0" t="0" r="0" b="0"/>
+            <wp:docPr id="8" name="Picture 8" descr="Shape, rectangle&#10;&#10;Description automatically generated"/>
+            <wp:cNvGraphicFramePr>
+              <a:graphicFrameLocks xmlns:a="http://schemas.openxmlformats.org/drawingml/2006/main" noChangeAspect="1"/>
+            </wp:cNvGraphicFramePr>
+            <a:graphic xmlns:a="http://schemas.openxmlformats.org/drawingml/2006/main">
+              <a:graphicData uri="http://schemas.openxmlformats.org/drawingml/2006/picture">
+                <pic:pic xmlns:pic="http://schemas.openxmlformats.org/drawingml/2006/picture">
+                  <pic:nvPicPr>
+                    <pic:cNvPr id="8" name="Picture 8" descr="Shape, rectangle&#10;&#10;Description automatically generated"/>
+                    <pic:cNvPicPr/>
+                  </pic:nvPicPr>
+                  <pic:blipFill>
+                    <a:blip r:embed="rId33">
+                      <a:extLst>
+                        <a:ext uri="{28A0092B-C50C-407E-A947-70E740481C1C}">
+                          <a14:useLocalDpi xmlns:a14="http://schemas.microsoft.com/office/drawing/2010/main" val="0"/>
+                        </a:ext>
+                      </a:extLst>
+                    </a:blip>
+                    <a:stretch>
+                      <a:fillRect/>
+                    </a:stretch>
+                  </pic:blipFill>
+                  <pic:spPr>
+                    <a:xfrm>
+                      <a:off x="0" y="0"/>
+                      <a:ext cx="2841470" cy="1657350"/>
+                    </a:xfrm>
+                    <a:prstGeom prst="rect">
+                      <a:avLst/>
+                    </a:prstGeom>
+                  </pic:spPr>
+                </pic:pic>
+              </a:graphicData>
+            </a:graphic>
+          </wp:inline>
+        </w:drawing>
+      </w:r>
+    </w:p>
+    <w:p/>
+    <w:p>
+      <w:pPr>
+        <w:jc w:val="center"/>
+      </w:pPr>
+      <w:r>
+        <w:rPr>
+          <w:noProof/>
+        </w:rPr>
+        <w:drawing>
+          <wp:inline distT="0" distB="0" distL="0" distR="0" wp14:anchorId="4B427CE2" wp14:editId="609B59B8">
+            <wp:extent cx="3790950" cy="1863975"/>
+            <wp:effectExtent l="0" t="0" r="0" b="3175"/>
+            <wp:docPr id="9" name="Picture 9" descr="Shape&#10;&#10;Description automatically generated"/>
+            <wp:cNvGraphicFramePr>
+              <a:graphicFrameLocks xmlns:a="http://schemas.openxmlformats.org/drawingml/2006/main" noChangeAspect="1"/>
+            </wp:cNvGraphicFramePr>
+            <a:graphic xmlns:a="http://schemas.openxmlformats.org/drawingml/2006/main">
+              <a:graphicData uri="http://schemas.openxmlformats.org/drawingml/2006/picture">
+                <pic:pic xmlns:pic="http://schemas.openxmlformats.org/drawingml/2006/picture">
+                  <pic:nvPicPr>
+                    <pic:cNvPr id="9" name="Picture 9" descr="Shape&#10;&#10;Description automatically generated"/>
+                    <pic:cNvPicPr/>
+                  </pic:nvPicPr>
+                  <pic:blipFill>
+                    <a:blip r:embed="rId34">
+                      <a:extLst>
+                        <a:ext uri="{28A0092B-C50C-407E-A947-70E740481C1C}">
+                          <a14:useLocalDpi xmlns:a14="http://schemas.microsoft.com/office/drawing/2010/main" val="0"/>
+                        </a:ext>
+                      </a:extLst>
+                    </a:blip>
+                    <a:stretch>
+                      <a:fillRect/>
+                    </a:stretch>
+                  </pic:blipFill>
+                  <pic:spPr>
+                    <a:xfrm>
+                      <a:off x="0" y="0"/>
+                      <a:ext cx="3797193" cy="1867044"/>
+                    </a:xfrm>
+                    <a:prstGeom prst="rect">
+                      <a:avLst/>
+                    </a:prstGeom>
+                  </pic:spPr>
+                </pic:pic>
+              </a:graphicData>
+            </a:graphic>
+          </wp:inline>
+        </w:drawing>
+      </w:r>
+    </w:p>
+    <w:p>
+      <w:r>
+        <w:t>Learning Rate 1e-3</w:t>
+      </w:r>
+    </w:p>
+    <w:p>
+      <w:r>
+        <w:t>Observed Result</w:t>
+      </w:r>
+      <w:r>
+        <w:br/>
+        <w:t xml:space="preserve">We can see the accuracy of test and train drop around 1.5 for both the models with varying learning rate. The accuracy begins to increase steeply for the graphs at alpha value of 1.5. alpha is the interpolation ratio which is calculated by the formula. </w:t>
+      </w:r>
+      <w:r>
+        <w:rPr>
+          <w:rStyle w:val="normaltextrun"/>
+          <w:rFonts w:ascii="Century Gothic" w:hAnsi="Century Gothic"/>
+          <w:color w:val="000000"/>
+          <w:shd w:val="clear" w:color="auto" w:fill="FFFFFF"/>
+        </w:rPr>
+        <w:t>“(</w:t>
+      </w:r>
+      <w:r>
+        <w:t>1-alpha)</w:t>
+      </w:r>
+      <w:r>
+        <w:t xml:space="preserve"> </w:t>
+      </w:r>
+      <w:r>
+        <w:t>*</w:t>
+      </w:r>
+      <w:r>
+        <w:t xml:space="preserve"> </w:t>
+      </w:r>
+      <w:r>
+        <w:t>batch1_param + alpha</w:t>
+      </w:r>
+      <w:r>
+        <w:t xml:space="preserve"> </w:t>
+      </w:r>
+      <w:proofErr w:type="gramStart"/>
+      <w:r>
+        <w:t>*</w:t>
+      </w:r>
+      <w:r>
+        <w:t xml:space="preserve">  </w:t>
+      </w:r>
+      <w:r>
+        <w:t>batch</w:t>
+      </w:r>
+      <w:proofErr w:type="gramEnd"/>
+      <w:r>
+        <w:t>2_param”</w:t>
+      </w:r>
+      <w:r>
+        <w:t>.</w:t>
+      </w:r>
+    </w:p>
+    <w:p>
+      <w:r>
+        <w:t>We can conclude, a</w:t>
+      </w:r>
+      <w:r>
+        <w:t>ll the machine learning algorithms </w:t>
+      </w:r>
+      <w:hyperlink r:id="rId35" w:history="1">
+        <w:r>
+          <w:t>kind of interpolate</w:t>
+        </w:r>
+      </w:hyperlink>
+      <w:r>
+        <w:t xml:space="preserve"> between the datapoints, but if you </w:t>
+      </w:r>
+      <w:r>
+        <w:t xml:space="preserve">have </w:t>
+      </w:r>
+      <w:r>
+        <w:t xml:space="preserve">more parameters than data, </w:t>
+      </w:r>
+      <w:r>
+        <w:t>will</w:t>
+      </w:r>
+      <w:r>
+        <w:t xml:space="preserve"> literally memorize the data and interpolate between them.</w:t>
+      </w:r>
+    </w:p>
+    <w:p>
+      <w:pPr>
+        <w:rPr>
+          <w:b/>
+          <w:bCs/>
+        </w:rPr>
+      </w:pPr>
+      <w:r>
+        <w:rPr>
+          <w:b/>
+          <w:bCs/>
+        </w:rPr>
+        <w:t>Flatness vs Generalization – Part 2</w:t>
+      </w:r>
+      <w:r>
+        <w:rPr>
+          <w:b/>
+          <w:bCs/>
+        </w:rPr>
+        <w:br/>
+      </w:r>
+      <w:r>
+        <w:t>GitHub Link:</w:t>
+      </w:r>
+      <w:r>
+        <w:rPr>
+          <w:b/>
+          <w:bCs/>
+        </w:rPr>
+        <w:t xml:space="preserve"> </w:t>
+      </w:r>
+      <w:hyperlink r:id="rId36" w:history="1">
+        <w:r>
+          <w:rPr>
+            <w:rStyle w:val="Hyperlink"/>
+          </w:rPr>
+          <w:t xml:space="preserve">Deep-Learning/HW1 Flat vs </w:t>
+        </w:r>
+        <w:proofErr w:type="spellStart"/>
+        <w:r>
+          <w:rPr>
+            <w:rStyle w:val="Hyperlink"/>
+          </w:rPr>
+          <w:t>General_sensitivity.ipynb</w:t>
+        </w:r>
+        <w:proofErr w:type="spellEnd"/>
+        <w:r>
+          <w:rPr>
+            <w:rStyle w:val="Hyperlink"/>
+          </w:rPr>
+          <w:t xml:space="preserve"> at master · nik1097/Deep-Learning (github.com)</w:t>
+        </w:r>
+      </w:hyperlink>
+    </w:p>
+    <w:p>
+      <w:r>
+        <w:t xml:space="preserve">The below model is trained on the MNIST dataset. </w:t>
+      </w:r>
+      <w:r>
+        <w:br/>
+        <w:t>Training Set: 60,000 Testing set: 10,000</w:t>
+      </w:r>
+    </w:p>
+    <w:p>
+      <w:pPr>
+        <w:pStyle w:val="ListParagraph"/>
+        <w:numPr>
+          <w:ilvl w:val="0"/>
+          <w:numId w:val="6"/>
+        </w:numPr>
+        <w:spacing w:line="256" w:lineRule="auto"/>
+      </w:pPr>
+      <w:r>
+        <w:t>3 Dense Layers, 2 convolution layers</w:t>
+      </w:r>
+    </w:p>
+    <w:p>
+      <w:pPr>
+        <w:pStyle w:val="ListParagraph"/>
+        <w:numPr>
+          <w:ilvl w:val="0"/>
+          <w:numId w:val="6"/>
+        </w:numPr>
+        <w:spacing w:line="256" w:lineRule="auto"/>
+      </w:pPr>
+      <w:r>
+        <w:t>Loss Function: Cross Entropy Loss</w:t>
+      </w:r>
+    </w:p>
+    <w:p>
+      <w:pPr>
+        <w:pStyle w:val="ListParagraph"/>
+        <w:numPr>
+          <w:ilvl w:val="0"/>
+          <w:numId w:val="6"/>
+        </w:numPr>
+        <w:spacing w:line="256" w:lineRule="auto"/>
+      </w:pPr>
+      <w:r>
+        <w:t>Optimizer: SGD</w:t>
+      </w:r>
+    </w:p>
+    <w:p>
+      <w:pPr>
+        <w:pStyle w:val="ListParagraph"/>
+        <w:numPr>
+          <w:ilvl w:val="0"/>
+          <w:numId w:val="6"/>
+        </w:numPr>
+        <w:spacing w:line="256" w:lineRule="auto"/>
+      </w:pPr>
+      <w:r>
+        <w:t>Learning Rate: 1e-3</w:t>
+      </w:r>
+    </w:p>
+    <w:p>
+      <w:pPr>
+        <w:pStyle w:val="ListParagraph"/>
+        <w:numPr>
+          <w:ilvl w:val="0"/>
+          <w:numId w:val="6"/>
+        </w:numPr>
+        <w:spacing w:line="256" w:lineRule="auto"/>
+      </w:pPr>
+      <w:r>
+        <w:t>Batch size: 50</w:t>
+      </w:r>
+    </w:p>
+    <w:p>
+      <w:pPr>
+        <w:pStyle w:val="ListParagraph"/>
+        <w:numPr>
+          <w:ilvl w:val="0"/>
+          <w:numId w:val="6"/>
+        </w:numPr>
+        <w:spacing w:line="256" w:lineRule="auto"/>
+      </w:pPr>
+      <w:r>
+        <w:t xml:space="preserve">Activation Function: </w:t>
+      </w:r>
+      <w:proofErr w:type="spellStart"/>
+      <w:r>
+        <w:t>ReLu</w:t>
+      </w:r>
+      <w:proofErr w:type="spellEnd"/>
+    </w:p>
+    <w:p>
+      <w:pPr>
+        <w:pStyle w:val="ListParagraph"/>
+        <w:spacing w:line="256" w:lineRule="auto"/>
+      </w:pPr>
+      <w:r>
+        <w:rPr>
+          <w:noProof/>
+        </w:rPr>
+        <w:lastRenderedPageBreak/>
+        <w:drawing>
+          <wp:inline distT="0" distB="0" distL="0" distR="0" wp14:anchorId="013B5B50" wp14:editId="1621B7A2">
+            <wp:extent cx="5319704" cy="2600325"/>
+            <wp:effectExtent l="0" t="0" r="0" b="0"/>
+            <wp:docPr id="10" name="Picture 10" descr="Chart, line chart&#10;&#10;Description automatically generated"/>
+            <wp:cNvGraphicFramePr>
+              <a:graphicFrameLocks xmlns:a="http://schemas.openxmlformats.org/drawingml/2006/main" noChangeAspect="1"/>
+            </wp:cNvGraphicFramePr>
+            <a:graphic xmlns:a="http://schemas.openxmlformats.org/drawingml/2006/main">
+              <a:graphicData uri="http://schemas.openxmlformats.org/drawingml/2006/picture">
+                <pic:pic xmlns:pic="http://schemas.openxmlformats.org/drawingml/2006/picture">
+                  <pic:nvPicPr>
+                    <pic:cNvPr id="10" name="Picture 10" descr="Chart, line chart&#10;&#10;Description automatically generated"/>
+                    <pic:cNvPicPr/>
+                  </pic:nvPicPr>
+                  <pic:blipFill>
+                    <a:blip r:embed="rId37">
+                      <a:extLst>
+                        <a:ext uri="{28A0092B-C50C-407E-A947-70E740481C1C}">
+                          <a14:useLocalDpi xmlns:a14="http://schemas.microsoft.com/office/drawing/2010/main" val="0"/>
+                        </a:ext>
+                      </a:extLst>
+                    </a:blip>
+                    <a:stretch>
+                      <a:fillRect/>
+                    </a:stretch>
+                  </pic:blipFill>
+                  <pic:spPr>
+                    <a:xfrm>
+                      <a:off x="0" y="0"/>
+                      <a:ext cx="5322852" cy="2601864"/>
+                    </a:xfrm>
+                    <a:prstGeom prst="rect">
+                      <a:avLst/>
+                    </a:prstGeom>
+                  </pic:spPr>
+                </pic:pic>
+              </a:graphicData>
+            </a:graphic>
+          </wp:inline>
+        </w:drawing>
+      </w:r>
+    </w:p>
+    <w:p>
+      <w:pPr>
+        <w:pStyle w:val="ListParagraph"/>
+        <w:numPr>
+          <w:ilvl w:val="0"/>
+          <w:numId w:val="6"/>
+        </w:numPr>
+        <w:spacing w:line="256" w:lineRule="auto"/>
+      </w:pPr>
+      <w:r>
+        <w:t xml:space="preserve">Note: In the graphs shown the legend is </w:t>
+      </w:r>
+      <w:r>
+        <w:t>displayed incorrectly</w:t>
+      </w:r>
+      <w:r>
+        <w:t>, the blue line refers to the sensitivity and the red/green lines refer to the model Accuracy and losses respectively.</w:t>
+      </w:r>
+    </w:p>
+    <w:p>
+      <w:pPr>
+        <w:pStyle w:val="ListParagraph"/>
+        <w:numPr>
+          <w:ilvl w:val="0"/>
+          <w:numId w:val="6"/>
+        </w:numPr>
+        <w:spacing w:line="256" w:lineRule="auto"/>
+      </w:pPr>
+      <w:r>
+        <w:t>X -axis refers to batch size and the Y-axis for the graph on top refers to loss.</w:t>
+      </w:r>
+    </w:p>
+    <w:p>
+      <w:pPr>
+        <w:pStyle w:val="ListParagraph"/>
+        <w:numPr>
+          <w:ilvl w:val="0"/>
+          <w:numId w:val="6"/>
+        </w:numPr>
+        <w:spacing w:line="256" w:lineRule="auto"/>
+      </w:pPr>
+      <w:r>
+        <w:t>Y-axis for the graph below refers to accuracy.</w:t>
+      </w:r>
+    </w:p>
+    <w:p>
+      <w:pPr>
+        <w:pStyle w:val="ListParagraph"/>
+        <w:spacing w:line="256" w:lineRule="auto"/>
+      </w:pPr>
+      <w:r>
+        <w:rPr>
+          <w:noProof/>
+        </w:rPr>
+        <w:drawing>
+          <wp:inline distT="0" distB="0" distL="0" distR="0" wp14:anchorId="0FAC2D84" wp14:editId="2E881119">
+            <wp:extent cx="5280732" cy="2581275"/>
+            <wp:effectExtent l="0" t="0" r="0" b="0"/>
+            <wp:docPr id="11" name="Picture 11" descr="Chart, line chart&#10;&#10;Description automatically generated"/>
+            <wp:cNvGraphicFramePr>
+              <a:graphicFrameLocks xmlns:a="http://schemas.openxmlformats.org/drawingml/2006/main" noChangeAspect="1"/>
+            </wp:cNvGraphicFramePr>
+            <a:graphic xmlns:a="http://schemas.openxmlformats.org/drawingml/2006/main">
+              <a:graphicData uri="http://schemas.openxmlformats.org/drawingml/2006/picture">
+                <pic:pic xmlns:pic="http://schemas.openxmlformats.org/drawingml/2006/picture">
+                  <pic:nvPicPr>
+                    <pic:cNvPr id="11" name="Picture 11" descr="Chart, line chart&#10;&#10;Description automatically generated"/>
+                    <pic:cNvPicPr/>
+                  </pic:nvPicPr>
+                  <pic:blipFill>
+                    <a:blip r:embed="rId38">
+                      <a:extLst>
+                        <a:ext uri="{28A0092B-C50C-407E-A947-70E740481C1C}">
+                          <a14:useLocalDpi xmlns:a14="http://schemas.microsoft.com/office/drawing/2010/main" val="0"/>
+                        </a:ext>
+                      </a:extLst>
+                    </a:blip>
+                    <a:stretch>
+                      <a:fillRect/>
+                    </a:stretch>
+                  </pic:blipFill>
+                  <pic:spPr>
+                    <a:xfrm>
+                      <a:off x="0" y="0"/>
+                      <a:ext cx="5282087" cy="2581937"/>
+                    </a:xfrm>
+                    <a:prstGeom prst="rect">
+                      <a:avLst/>
+                    </a:prstGeom>
+                  </pic:spPr>
+                </pic:pic>
+              </a:graphicData>
+            </a:graphic>
+          </wp:inline>
+        </w:drawing>
+      </w:r>
+    </w:p>
+    <w:p/>
+    <w:p>
+      <w:r>
+        <w:t>From the above graphs we can see that the sensitivity decreases with increase in batch size. The sensitivity peaks with an optimum batch size of around 4000 and then continues to reduce with drop in accuracy and increase in loss value.</w:t>
+      </w:r>
+      <w:r>
+        <w:t xml:space="preserve"> We can conclude that the network becomes less sensitive as the batch size increases beyond 5000 e</w:t>
+      </w:r>
+      <w:r>
+        <w:t>p</w:t>
+      </w:r>
+      <w:r>
+        <w:t>ochs.</w:t>
+      </w:r>
+    </w:p>
     <w:sectPr>
-      <w:headerReference w:type="default" r:id="rId25"/>
+      <w:headerReference w:type="default" r:id="rId39"/>
       <w:pgSz w:w="11906" w:h="16838"/>
       <w:pgMar w:top="1440" w:right="1440" w:bottom="1440" w:left="1440" w:header="708" w:footer="708" w:gutter="0"/>
       <w:cols w:space="708"/>
@@ -2648,6 +4030,119 @@
       </w:rPr>
     </w:lvl>
     <w:lvl w:ilvl="8" w:tplc="40090005" w:tentative="1">
+      <w:start w:val="1"/>
+      <w:numFmt w:val="bullet"/>
+      <w:lvlText w:val=""/>
+      <w:lvlJc w:val="left"/>
+      <w:pPr>
+        <w:ind w:left="6480" w:hanging="360"/>
+      </w:pPr>
+      <w:rPr>
+        <w:rFonts w:ascii="Wingdings" w:hAnsi="Wingdings" w:hint="default"/>
+      </w:rPr>
+    </w:lvl>
+  </w:abstractNum>
+  <w:abstractNum w:abstractNumId="5" w15:restartNumberingAfterBreak="0">
+    <w:nsid w:val="78911933"/>
+    <w:multiLevelType w:val="hybridMultilevel"/>
+    <w:tmpl w:val="CB449868"/>
+    <w:lvl w:ilvl="0" w:tplc="04090001">
+      <w:start w:val="1"/>
+      <w:numFmt w:val="bullet"/>
+      <w:lvlText w:val=""/>
+      <w:lvlJc w:val="left"/>
+      <w:pPr>
+        <w:ind w:left="720" w:hanging="360"/>
+      </w:pPr>
+      <w:rPr>
+        <w:rFonts w:ascii="Symbol" w:hAnsi="Symbol" w:hint="default"/>
+      </w:rPr>
+    </w:lvl>
+    <w:lvl w:ilvl="1" w:tplc="04090003" w:tentative="1">
+      <w:start w:val="1"/>
+      <w:numFmt w:val="bullet"/>
+      <w:lvlText w:val="o"/>
+      <w:lvlJc w:val="left"/>
+      <w:pPr>
+        <w:ind w:left="1440" w:hanging="360"/>
+      </w:pPr>
+      <w:rPr>
+        <w:rFonts w:ascii="Courier New" w:hAnsi="Courier New" w:cs="Courier New" w:hint="default"/>
+      </w:rPr>
+    </w:lvl>
+    <w:lvl w:ilvl="2" w:tplc="04090005" w:tentative="1">
+      <w:start w:val="1"/>
+      <w:numFmt w:val="bullet"/>
+      <w:lvlText w:val=""/>
+      <w:lvlJc w:val="left"/>
+      <w:pPr>
+        <w:ind w:left="2160" w:hanging="360"/>
+      </w:pPr>
+      <w:rPr>
+        <w:rFonts w:ascii="Wingdings" w:hAnsi="Wingdings" w:hint="default"/>
+      </w:rPr>
+    </w:lvl>
+    <w:lvl w:ilvl="3" w:tplc="04090001" w:tentative="1">
+      <w:start w:val="1"/>
+      <w:numFmt w:val="bullet"/>
+      <w:lvlText w:val=""/>
+      <w:lvlJc w:val="left"/>
+      <w:pPr>
+        <w:ind w:left="2880" w:hanging="360"/>
+      </w:pPr>
+      <w:rPr>
+        <w:rFonts w:ascii="Symbol" w:hAnsi="Symbol" w:hint="default"/>
+      </w:rPr>
+    </w:lvl>
+    <w:lvl w:ilvl="4" w:tplc="04090003" w:tentative="1">
+      <w:start w:val="1"/>
+      <w:numFmt w:val="bullet"/>
+      <w:lvlText w:val="o"/>
+      <w:lvlJc w:val="left"/>
+      <w:pPr>
+        <w:ind w:left="3600" w:hanging="360"/>
+      </w:pPr>
+      <w:rPr>
+        <w:rFonts w:ascii="Courier New" w:hAnsi="Courier New" w:cs="Courier New" w:hint="default"/>
+      </w:rPr>
+    </w:lvl>
+    <w:lvl w:ilvl="5" w:tplc="04090005" w:tentative="1">
+      <w:start w:val="1"/>
+      <w:numFmt w:val="bullet"/>
+      <w:lvlText w:val=""/>
+      <w:lvlJc w:val="left"/>
+      <w:pPr>
+        <w:ind w:left="4320" w:hanging="360"/>
+      </w:pPr>
+      <w:rPr>
+        <w:rFonts w:ascii="Wingdings" w:hAnsi="Wingdings" w:hint="default"/>
+      </w:rPr>
+    </w:lvl>
+    <w:lvl w:ilvl="6" w:tplc="04090001" w:tentative="1">
+      <w:start w:val="1"/>
+      <w:numFmt w:val="bullet"/>
+      <w:lvlText w:val=""/>
+      <w:lvlJc w:val="left"/>
+      <w:pPr>
+        <w:ind w:left="5040" w:hanging="360"/>
+      </w:pPr>
+      <w:rPr>
+        <w:rFonts w:ascii="Symbol" w:hAnsi="Symbol" w:hint="default"/>
+      </w:rPr>
+    </w:lvl>
+    <w:lvl w:ilvl="7" w:tplc="04090003" w:tentative="1">
+      <w:start w:val="1"/>
+      <w:numFmt w:val="bullet"/>
+      <w:lvlText w:val="o"/>
+      <w:lvlJc w:val="left"/>
+      <w:pPr>
+        <w:ind w:left="5760" w:hanging="360"/>
+      </w:pPr>
+      <w:rPr>
+        <w:rFonts w:ascii="Courier New" w:hAnsi="Courier New" w:cs="Courier New" w:hint="default"/>
+      </w:rPr>
+    </w:lvl>
+    <w:lvl w:ilvl="8" w:tplc="04090005" w:tentative="1">
       <w:start w:val="1"/>
       <w:numFmt w:val="bullet"/>
       <w:lvlText w:val=""/>
@@ -2677,51 +4172,18 @@
   </w:num>
   <w:num w:numId="6">
     <w:abstractNumId w:val="3"/>
-    <w:lvlOverride w:ilvl="0"/>
-    <w:lvlOverride w:ilvl="1"/>
-    <w:lvlOverride w:ilvl="2"/>
-    <w:lvlOverride w:ilvl="3"/>
-    <w:lvlOverride w:ilvl="4"/>
-    <w:lvlOverride w:ilvl="5"/>
-    <w:lvlOverride w:ilvl="6"/>
-    <w:lvlOverride w:ilvl="7"/>
-    <w:lvlOverride w:ilvl="8"/>
   </w:num>
   <w:num w:numId="7">
     <w:abstractNumId w:val="0"/>
-    <w:lvlOverride w:ilvl="0"/>
-    <w:lvlOverride w:ilvl="1"/>
-    <w:lvlOverride w:ilvl="2"/>
-    <w:lvlOverride w:ilvl="3"/>
-    <w:lvlOverride w:ilvl="4"/>
-    <w:lvlOverride w:ilvl="5"/>
-    <w:lvlOverride w:ilvl="6"/>
-    <w:lvlOverride w:ilvl="7"/>
-    <w:lvlOverride w:ilvl="8"/>
   </w:num>
   <w:num w:numId="8">
     <w:abstractNumId w:val="4"/>
-    <w:lvlOverride w:ilvl="0"/>
-    <w:lvlOverride w:ilvl="1"/>
-    <w:lvlOverride w:ilvl="2"/>
-    <w:lvlOverride w:ilvl="3"/>
-    <w:lvlOverride w:ilvl="4"/>
-    <w:lvlOverride w:ilvl="5"/>
-    <w:lvlOverride w:ilvl="6"/>
-    <w:lvlOverride w:ilvl="7"/>
-    <w:lvlOverride w:ilvl="8"/>
   </w:num>
   <w:num w:numId="9">
     <w:abstractNumId w:val="1"/>
-    <w:lvlOverride w:ilvl="0"/>
-    <w:lvlOverride w:ilvl="1"/>
-    <w:lvlOverride w:ilvl="2"/>
-    <w:lvlOverride w:ilvl="3"/>
-    <w:lvlOverride w:ilvl="4"/>
-    <w:lvlOverride w:ilvl="5"/>
-    <w:lvlOverride w:ilvl="6"/>
-    <w:lvlOverride w:ilvl="7"/>
-    <w:lvlOverride w:ilvl="8"/>
+  </w:num>
+  <w:num w:numId="10">
+    <w:abstractNumId w:val="5"/>
   </w:num>
 </w:numbering>
 </file>
@@ -3318,6 +4780,11 @@
     <w:basedOn w:val="DefaultParagraphFont"/>
     <w:rsid w:val="00D32E89"/>
   </w:style>
+  <w:style w:type="character" w:customStyle="1" w:styleId="normaltextrun">
+    <w:name w:val="normaltextrun"/>
+    <w:basedOn w:val="DefaultParagraphFont"/>
+    <w:rsid w:val="002B79A6"/>
+  </w:style>
 </w:styles>
 </file>
 

</xml_diff>